<commit_message>
adding facial Feature Extraction part
</commit_message>
<xml_diff>
--- a/sample report.docx
+++ b/sample report.docx
@@ -4,45 +4,38 @@
   <w:body>
     <w:p>
       <w:pPr>
-        <w:jc w:val="both"/>
-        <w:rPr>
-          <w:rFonts w:hint="default"/>
-          <w:sz w:val="24"/>
-          <w:szCs w:val="24"/>
-          <w:lang w:val="en-IN"/>
-        </w:rPr>
-      </w:pPr>
-    </w:p>
-    <w:p>
-      <w:pPr>
-        <w:jc w:val="both"/>
-        <w:rPr>
-          <w:rFonts w:hint="default"/>
-          <w:sz w:val="24"/>
-          <w:szCs w:val="24"/>
-          <w:lang w:val="en-IN"/>
-        </w:rPr>
-      </w:pPr>
-    </w:p>
-    <w:p>
-      <w:pPr>
-        <w:jc w:val="both"/>
-        <w:rPr>
-          <w:rFonts w:hint="default"/>
-          <w:sz w:val="24"/>
-          <w:szCs w:val="24"/>
-          <w:lang w:val="en-IN"/>
-        </w:rPr>
-      </w:pPr>
-      <w:r>
-        <w:rPr>
-          <w:rFonts w:hint="default"/>
-          <w:sz w:val="24"/>
-          <w:szCs w:val="24"/>
-          <w:lang w:val="en-IN"/>
-        </w:rPr>
-        <w:t>Generally, the structures of face recognition system consist of three major steps</w:t>
-      </w:r>
+        <w:jc w:val="center"/>
+        <w:rPr>
+          <w:rFonts w:hint="default"/>
+          <w:b/>
+          <w:bCs/>
+          <w:sz w:val="40"/>
+          <w:szCs w:val="40"/>
+          <w:lang w:val="en-IN"/>
+        </w:rPr>
+      </w:pPr>
+      <w:r>
+        <w:rPr>
+          <w:rFonts w:hint="default"/>
+          <w:b/>
+          <w:bCs/>
+          <w:sz w:val="40"/>
+          <w:szCs w:val="40"/>
+          <w:lang w:val="en-IN"/>
+        </w:rPr>
+        <w:t>Methodology</w:t>
+      </w:r>
+    </w:p>
+    <w:p>
+      <w:pPr>
+        <w:jc w:val="both"/>
+        <w:rPr>
+          <w:rFonts w:hint="default"/>
+          <w:sz w:val="24"/>
+          <w:szCs w:val="24"/>
+          <w:lang w:val="en-IN"/>
+        </w:rPr>
+      </w:pPr>
     </w:p>
     <w:p>
       <w:pPr>
@@ -50,6 +43,34 @@
           <w:ilvl w:val="0"/>
           <w:numId w:val="1"/>
         </w:numPr>
+        <w:tabs>
+          <w:tab w:val="clear" w:pos="420"/>
+        </w:tabs>
+        <w:ind w:left="420" w:leftChars="0" w:hanging="420" w:firstLineChars="0"/>
+        <w:jc w:val="both"/>
+        <w:rPr>
+          <w:rFonts w:hint="default"/>
+          <w:sz w:val="24"/>
+          <w:szCs w:val="24"/>
+          <w:lang w:val="en-IN"/>
+        </w:rPr>
+      </w:pPr>
+      <w:r>
+        <w:rPr>
+          <w:rFonts w:hint="default"/>
+          <w:sz w:val="24"/>
+          <w:szCs w:val="24"/>
+          <w:lang w:val="en-IN"/>
+        </w:rPr>
+        <w:t>Generally, the structures of face recognition system consist of three major steps:-</w:t>
+      </w:r>
+    </w:p>
+    <w:p>
+      <w:pPr>
+        <w:numPr>
+          <w:ilvl w:val="0"/>
+          <w:numId w:val="2"/>
+        </w:numPr>
         <w:jc w:val="both"/>
         <w:rPr>
           <w:rFonts w:hint="default"/>
@@ -72,7 +93,7 @@
       <w:pPr>
         <w:numPr>
           <w:ilvl w:val="0"/>
-          <w:numId w:val="1"/>
+          <w:numId w:val="2"/>
         </w:numPr>
         <w:jc w:val="both"/>
         <w:rPr>
@@ -96,7 +117,7 @@
       <w:pPr>
         <w:numPr>
           <w:ilvl w:val="0"/>
-          <w:numId w:val="1"/>
+          <w:numId w:val="2"/>
         </w:numPr>
         <w:jc w:val="both"/>
         <w:rPr>
@@ -235,55 +256,41 @@
       <w:pPr>
         <w:numPr>
           <w:ilvl w:val="0"/>
-          <w:numId w:val="2"/>
-        </w:numPr>
-        <w:jc w:val="both"/>
-        <w:rPr>
-          <w:rFonts w:hint="default"/>
-          <w:sz w:val="24"/>
-          <w:szCs w:val="24"/>
-          <w:lang w:val="en-IN"/>
-        </w:rPr>
-      </w:pPr>
-      <w:r>
-        <w:rPr>
-          <w:rFonts w:hint="default"/>
-          <w:sz w:val="24"/>
-          <w:szCs w:val="24"/>
+          <w:numId w:val="3"/>
+        </w:numPr>
+        <w:jc w:val="both"/>
+        <w:rPr>
+          <w:rFonts w:hint="default"/>
+          <w:b/>
+          <w:bCs/>
+          <w:sz w:val="36"/>
+          <w:szCs w:val="36"/>
+          <w:lang w:val="en-IN"/>
+        </w:rPr>
+      </w:pPr>
+      <w:r>
+        <w:rPr>
+          <w:rFonts w:hint="default"/>
+          <w:b/>
+          <w:bCs/>
+          <w:sz w:val="36"/>
+          <w:szCs w:val="36"/>
           <w:lang w:val="en-IN"/>
         </w:rPr>
         <w:t>Face Detection:-</w:t>
       </w:r>
-    </w:p>
-    <w:p>
-      <w:pPr>
-        <w:numPr>
-          <w:numId w:val="0"/>
-        </w:numPr>
-        <w:jc w:val="both"/>
-        <w:rPr>
-          <w:rFonts w:hint="default"/>
-          <w:sz w:val="24"/>
-          <w:szCs w:val="24"/>
-          <w:lang w:val="en-IN"/>
-        </w:rPr>
-      </w:pPr>
     </w:p>
     <w:p>
       <w:pPr>
         <w:keepNext w:val="0"/>
         <w:keepLines w:val="0"/>
         <w:widowControl/>
+        <w:numPr>
+          <w:numId w:val="0"/>
+        </w:numPr>
         <w:suppressLineNumbers w:val="0"/>
-        <w:jc w:val="both"/>
-        <w:rPr>
-          <w:rFonts w:hint="default"/>
-          <w:sz w:val="24"/>
-          <w:szCs w:val="24"/>
-          <w:lang w:val="en-IN"/>
-        </w:rPr>
-      </w:pPr>
-      <w:r>
+        <w:ind w:firstLine="120" w:firstLineChars="50"/>
+        <w:jc w:val="both"/>
         <w:rPr>
           <w:rFonts w:hint="default" w:ascii="Calibri" w:hAnsi="Calibri" w:eastAsia="SimSun"/>
           <w:b w:val="0"/>
@@ -294,7 +301,64 @@
           <w:szCs w:val="24"/>
           <w:lang w:val="en-US" w:eastAsia="zh-CN"/>
         </w:rPr>
-        <w:t>Face detection is the main module for any face recognition system which outlines and mark boundaries of face regions from messy images.</w:t>
+      </w:pPr>
+    </w:p>
+    <w:p>
+      <w:pPr>
+        <w:keepNext w:val="0"/>
+        <w:keepLines w:val="0"/>
+        <w:widowControl/>
+        <w:numPr>
+          <w:numId w:val="0"/>
+        </w:numPr>
+        <w:suppressLineNumbers w:val="0"/>
+        <w:ind w:firstLine="1200" w:firstLineChars="500"/>
+        <w:jc w:val="both"/>
+        <w:rPr>
+          <w:rFonts w:hint="default"/>
+          <w:sz w:val="24"/>
+          <w:szCs w:val="24"/>
+          <w:lang w:val="en-IN"/>
+        </w:rPr>
+      </w:pPr>
+      <w:r>
+        <w:rPr>
+          <w:rFonts w:hint="default" w:ascii="Calibri" w:hAnsi="Calibri" w:eastAsia="SimSun"/>
+          <w:b w:val="0"/>
+          <w:bCs w:val="0"/>
+          <w:color w:val="000000"/>
+          <w:kern w:val="0"/>
+          <w:sz w:val="24"/>
+          <w:szCs w:val="24"/>
+          <w:lang w:val="en-US" w:eastAsia="zh-CN"/>
+        </w:rPr>
+        <w:t>Face detection is the main module for any face recognition system which outlines and mark boundaries of face regions from messy images</w:t>
+      </w:r>
+      <w:r>
+        <w:rPr>
+          <w:rFonts w:hint="default" w:ascii="Calibri" w:hAnsi="Calibri" w:eastAsia="SimSun"/>
+          <w:b w:val="0"/>
+          <w:bCs w:val="0"/>
+          <w:color w:val="000000"/>
+          <w:kern w:val="0"/>
+          <w:sz w:val="24"/>
+          <w:szCs w:val="24"/>
+          <w:lang w:val="en-IN" w:eastAsia="zh-CN"/>
+        </w:rPr>
+        <w:t>(Fig 1)</w:t>
+      </w:r>
+      <w:r>
+        <w:rPr>
+          <w:rFonts w:hint="default" w:ascii="Calibri" w:hAnsi="Calibri" w:eastAsia="SimSun"/>
+          <w:b w:val="0"/>
+          <w:bCs w:val="0"/>
+          <w:color w:val="000000"/>
+          <w:kern w:val="0"/>
+          <w:sz w:val="24"/>
+          <w:szCs w:val="24"/>
+          <w:lang w:val="en-US" w:eastAsia="zh-CN"/>
+        </w:rPr>
+        <w:t>.</w:t>
       </w:r>
       <w:r>
         <w:rPr>
@@ -319,25 +383,249 @@
     </w:p>
     <w:p>
       <w:pPr>
-        <w:numPr>
-          <w:ilvl w:val="0"/>
-          <w:numId w:val="0"/>
-        </w:numPr>
-        <w:jc w:val="both"/>
-        <w:rPr>
-          <w:rFonts w:hint="default"/>
-          <w:sz w:val="24"/>
-          <w:szCs w:val="24"/>
-          <w:lang w:val="en-IN"/>
-        </w:rPr>
-      </w:pPr>
-    </w:p>
-    <w:p>
-      <w:pPr>
-        <w:numPr>
-          <w:ilvl w:val="0"/>
-          <w:numId w:val="0"/>
-        </w:numPr>
+        <w:keepNext w:val="0"/>
+        <w:keepLines w:val="0"/>
+        <w:widowControl/>
+        <w:suppressLineNumbers w:val="0"/>
+        <w:jc w:val="both"/>
+        <w:rPr>
+          <w:rFonts w:hint="default"/>
+          <w:sz w:val="24"/>
+          <w:szCs w:val="24"/>
+          <w:lang w:val="en-IN"/>
+        </w:rPr>
+      </w:pPr>
+    </w:p>
+    <w:p>
+      <w:pPr>
+        <w:keepNext w:val="0"/>
+        <w:keepLines w:val="0"/>
+        <w:widowControl/>
+        <w:suppressLineNumbers w:val="0"/>
+        <w:jc w:val="both"/>
+        <w:rPr>
+          <w:rFonts w:hint="default"/>
+          <w:sz w:val="24"/>
+          <w:szCs w:val="24"/>
+          <w:lang w:val="en-IN"/>
+        </w:rPr>
+      </w:pPr>
+      <w:r>
+        <w:rPr>
+          <w:sz w:val="24"/>
+        </w:rPr>
+        <mc:AlternateContent>
+          <mc:Choice Requires="wps">
+            <w:drawing>
+              <wp:anchor distT="0" distB="0" distL="114300" distR="114300" simplePos="0" relativeHeight="251659264" behindDoc="0" locked="0" layoutInCell="1" allowOverlap="1">
+                <wp:simplePos x="0" y="0"/>
+                <wp:positionH relativeFrom="column">
+                  <wp:posOffset>2610485</wp:posOffset>
+                </wp:positionH>
+                <wp:positionV relativeFrom="paragraph">
+                  <wp:posOffset>1090930</wp:posOffset>
+                </wp:positionV>
+                <wp:extent cx="960120" cy="594360"/>
+                <wp:effectExtent l="6350" t="15240" r="8890" b="15240"/>
+                <wp:wrapNone/>
+                <wp:docPr id="5" name="Right Arrow 5"/>
+                <wp:cNvGraphicFramePr/>
+                <a:graphic xmlns:a="http://schemas.openxmlformats.org/drawingml/2006/main">
+                  <a:graphicData uri="http://schemas.microsoft.com/office/word/2010/wordprocessingShape">
+                    <wps:wsp>
+                      <wps:cNvSpPr/>
+                      <wps:spPr>
+                        <a:xfrm>
+                          <a:off x="3296285" y="7058025"/>
+                          <a:ext cx="960120" cy="594360"/>
+                        </a:xfrm>
+                        <a:prstGeom prst="rightArrow">
+                          <a:avLst/>
+                        </a:prstGeom>
+                      </wps:spPr>
+                      <wps:style>
+                        <a:lnRef idx="1">
+                          <a:schemeClr val="dk1"/>
+                        </a:lnRef>
+                        <a:fillRef idx="2">
+                          <a:schemeClr val="dk1"/>
+                        </a:fillRef>
+                        <a:effectRef idx="1">
+                          <a:schemeClr val="dk1"/>
+                        </a:effectRef>
+                        <a:fontRef idx="minor">
+                          <a:schemeClr val="dk1"/>
+                        </a:fontRef>
+                      </wps:style>
+                      <wps:bodyPr rot="0" spcFirstLastPara="0" vertOverflow="overflow" horzOverflow="overflow" vert="horz" wrap="square" lIns="91440" tIns="45720" rIns="91440" bIns="45720" numCol="1" spcCol="0" rtlCol="0" fromWordArt="0" anchor="ctr" anchorCtr="0" forceAA="0" compatLnSpc="1">
+                        <a:noAutofit/>
+                      </wps:bodyPr>
+                    </wps:wsp>
+                  </a:graphicData>
+                </a:graphic>
+              </wp:anchor>
+            </w:drawing>
+          </mc:Choice>
+          <mc:Fallback>
+            <w:pict>
+              <v:shape id="_x0000_s1026" o:spid="_x0000_s1026" o:spt="13" type="#_x0000_t13" style="position:absolute;left:0pt;margin-left:205.55pt;margin-top:85.9pt;height:46.8pt;width:75.6pt;z-index:251659264;v-text-anchor:middle;mso-width-relative:page;mso-height-relative:page;" fillcolor="#9B9B9B [3536]" filled="t" stroked="t" coordsize="21600,21600" o:gfxdata="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" adj="14915,5400">
+                <v:fill type="gradient" on="t" color2="#797979 [3376]" colors="0f #9B9B9B;32768f #8E8E8E;65536f #797979" focus="100%" focussize="0,0" rotate="t">
+                  <o:fill type="gradientUnscaled" v:ext="backwardCompatible"/>
+                </v:fill>
+                <v:stroke weight="0.5pt" color="#000000 [3200]" miterlimit="8" joinstyle="miter"/>
+                <v:imagedata o:title=""/>
+                <o:lock v:ext="edit" aspectratio="f"/>
+              </v:shape>
+            </w:pict>
+          </mc:Fallback>
+        </mc:AlternateContent>
+      </w:r>
+      <w:r>
+        <w:rPr>
+          <w:rFonts w:hint="default"/>
+          <w:sz w:val="24"/>
+          <w:szCs w:val="24"/>
+          <w:lang w:val="en-IN"/>
+        </w:rPr>
+        <w:drawing>
+          <wp:inline distT="0" distB="0" distL="114300" distR="114300">
+            <wp:extent cx="2580005" cy="2580005"/>
+            <wp:effectExtent l="0" t="0" r="10795" b="10795"/>
+            <wp:docPr id="3" name="Picture 3" descr="ryan"/>
+            <wp:cNvGraphicFramePr>
+              <a:graphicFrameLocks xmlns:a="http://schemas.openxmlformats.org/drawingml/2006/main" noChangeAspect="1"/>
+            </wp:cNvGraphicFramePr>
+            <a:graphic xmlns:a="http://schemas.openxmlformats.org/drawingml/2006/main">
+              <a:graphicData uri="http://schemas.openxmlformats.org/drawingml/2006/picture">
+                <pic:pic xmlns:pic="http://schemas.openxmlformats.org/drawingml/2006/picture">
+                  <pic:nvPicPr>
+                    <pic:cNvPr id="3" name="Picture 3" descr="ryan"/>
+                    <pic:cNvPicPr>
+                      <a:picLocks noChangeAspect="1"/>
+                    </pic:cNvPicPr>
+                  </pic:nvPicPr>
+                  <pic:blipFill>
+                    <a:blip r:embed="rId5"/>
+                    <a:stretch>
+                      <a:fillRect/>
+                    </a:stretch>
+                  </pic:blipFill>
+                  <pic:spPr>
+                    <a:xfrm>
+                      <a:off x="0" y="0"/>
+                      <a:ext cx="2580005" cy="2580005"/>
+                    </a:xfrm>
+                    <a:prstGeom prst="rect">
+                      <a:avLst/>
+                    </a:prstGeom>
+                  </pic:spPr>
+                </pic:pic>
+              </a:graphicData>
+            </a:graphic>
+          </wp:inline>
+        </w:drawing>
+      </w:r>
+      <w:r>
+        <w:rPr>
+          <w:rFonts w:hint="default"/>
+          <w:sz w:val="24"/>
+          <w:szCs w:val="24"/>
+          <w:lang w:val="en-IN"/>
+        </w:rPr>
+        <w:t xml:space="preserve">                            </w:t>
+      </w:r>
+      <w:r>
+        <w:rPr>
+          <w:rFonts w:hint="default"/>
+          <w:sz w:val="24"/>
+          <w:szCs w:val="24"/>
+          <w:lang w:val="en-IN"/>
+        </w:rPr>
+        <w:drawing>
+          <wp:inline distT="0" distB="0" distL="114300" distR="114300">
+            <wp:extent cx="2616200" cy="2622550"/>
+            <wp:effectExtent l="0" t="0" r="5080" b="13970"/>
+            <wp:docPr id="4" name="Picture 4" descr="ryan_report"/>
+            <wp:cNvGraphicFramePr>
+              <a:graphicFrameLocks xmlns:a="http://schemas.openxmlformats.org/drawingml/2006/main" noChangeAspect="1"/>
+            </wp:cNvGraphicFramePr>
+            <a:graphic xmlns:a="http://schemas.openxmlformats.org/drawingml/2006/main">
+              <a:graphicData uri="http://schemas.openxmlformats.org/drawingml/2006/picture">
+                <pic:pic xmlns:pic="http://schemas.openxmlformats.org/drawingml/2006/picture">
+                  <pic:nvPicPr>
+                    <pic:cNvPr id="4" name="Picture 4" descr="ryan_report"/>
+                    <pic:cNvPicPr>
+                      <a:picLocks noChangeAspect="1"/>
+                    </pic:cNvPicPr>
+                  </pic:nvPicPr>
+                  <pic:blipFill>
+                    <a:blip r:embed="rId6"/>
+                    <a:stretch>
+                      <a:fillRect/>
+                    </a:stretch>
+                  </pic:blipFill>
+                  <pic:spPr>
+                    <a:xfrm>
+                      <a:off x="0" y="0"/>
+                      <a:ext cx="2616200" cy="2622550"/>
+                    </a:xfrm>
+                    <a:prstGeom prst="rect">
+                      <a:avLst/>
+                    </a:prstGeom>
+                  </pic:spPr>
+                </pic:pic>
+              </a:graphicData>
+            </a:graphic>
+          </wp:inline>
+        </w:drawing>
+      </w:r>
+    </w:p>
+    <w:p>
+      <w:pPr>
+        <w:keepNext w:val="0"/>
+        <w:keepLines w:val="0"/>
+        <w:widowControl/>
+        <w:suppressLineNumbers w:val="0"/>
+        <w:jc w:val="center"/>
+        <w:rPr>
+          <w:rFonts w:hint="default"/>
+          <w:sz w:val="24"/>
+          <w:szCs w:val="24"/>
+          <w:lang w:val="en-IN"/>
+        </w:rPr>
+      </w:pPr>
+      <w:r>
+        <w:rPr>
+          <w:rFonts w:hint="default"/>
+          <w:sz w:val="24"/>
+          <w:szCs w:val="24"/>
+          <w:lang w:val="en-IN"/>
+        </w:rPr>
+        <w:t>Fig 2: Face Detection</w:t>
+      </w:r>
+    </w:p>
+    <w:p>
+      <w:pPr>
+        <w:numPr>
+          <w:ilvl w:val="0"/>
+          <w:numId w:val="0"/>
+        </w:numPr>
+        <w:jc w:val="both"/>
+        <w:rPr>
+          <w:rFonts w:hint="default"/>
+          <w:sz w:val="24"/>
+          <w:szCs w:val="24"/>
+          <w:lang w:val="en-IN"/>
+        </w:rPr>
+      </w:pPr>
+    </w:p>
+    <w:p>
+      <w:pPr>
+        <w:numPr>
+          <w:ilvl w:val="0"/>
+          <w:numId w:val="0"/>
+        </w:numPr>
+        <w:ind w:firstLine="1200" w:firstLineChars="500"/>
         <w:jc w:val="both"/>
         <w:rPr>
           <w:rFonts w:hint="default"/>
@@ -377,54 +665,47 @@
           <w:ilvl w:val="0"/>
           <w:numId w:val="0"/>
         </w:numPr>
-        <w:jc w:val="both"/>
-        <w:rPr>
-          <w:rFonts w:hint="default"/>
-          <w:sz w:val="24"/>
-          <w:szCs w:val="24"/>
-          <w:lang w:val="en-IN"/>
-        </w:rPr>
-      </w:pPr>
-      <w:r>
-        <w:rPr>
-          <w:rFonts w:hint="default"/>
-          <w:sz w:val="24"/>
-          <w:szCs w:val="24"/>
-          <w:lang w:val="en-IN"/>
-        </w:rPr>
-        <w:t xml:space="preserve">Here we are work with face detection, Initially, the algorithm needs a lot of positive images and negative images of faces to train the classifier. Then we need to extract features from it. The algorithm works by breaking down an image into small rectangular regions and then applying a series of classifiers to each regions to determine whether it contains the object of interest or not. </w:t>
-      </w:r>
-      <w:r>
-        <w:rPr>
-          <w:rFonts w:hint="default"/>
-          <w:sz w:val="24"/>
-          <w:szCs w:val="24"/>
-          <w:lang w:val="en-IN"/>
-        </w:rPr>
-        <w:t>Once the Haar-like features have been computes for each region of the image, the Ada-boost algorithm is used to train a series of classifiers that can be used to distinguish between positive and negative examples of the object of interest.</w:t>
-      </w:r>
-    </w:p>
-    <w:p>
-      <w:pPr>
-        <w:numPr>
-          <w:ilvl w:val="0"/>
-          <w:numId w:val="0"/>
-        </w:numPr>
-        <w:jc w:val="both"/>
-        <w:rPr>
-          <w:rFonts w:hint="default"/>
-          <w:sz w:val="24"/>
-          <w:szCs w:val="24"/>
-          <w:lang w:val="en-IN"/>
-        </w:rPr>
-      </w:pPr>
-    </w:p>
-    <w:p>
-      <w:pPr>
-        <w:numPr>
-          <w:ilvl w:val="0"/>
-          <w:numId w:val="0"/>
-        </w:numPr>
+        <w:ind w:firstLine="1200" w:firstLineChars="500"/>
+        <w:jc w:val="both"/>
+        <w:rPr>
+          <w:rFonts w:hint="default"/>
+          <w:sz w:val="24"/>
+          <w:szCs w:val="24"/>
+          <w:lang w:val="en-IN"/>
+        </w:rPr>
+      </w:pPr>
+      <w:r>
+        <w:rPr>
+          <w:rFonts w:hint="default"/>
+          <w:sz w:val="24"/>
+          <w:szCs w:val="24"/>
+          <w:lang w:val="en-IN"/>
+        </w:rPr>
+        <w:t>Here we are work with face detection, Initially, the algorithm needs a lot of positive images and negative images of faces to train the classifier. Then we need to extract features from it. The algorithm works by breaking down an image into small rectangular regions and then applying a series of classifiers to each regions to determine whether it contains the object of interest or not. Once the Haar-like features have been computes for each region of the image, the Ada-boost algorithm is used to train a series of classifiers that can be used to distinguish between positive and negative examples of the object of interest.</w:t>
+      </w:r>
+    </w:p>
+    <w:p>
+      <w:pPr>
+        <w:numPr>
+          <w:ilvl w:val="0"/>
+          <w:numId w:val="0"/>
+        </w:numPr>
+        <w:jc w:val="both"/>
+        <w:rPr>
+          <w:rFonts w:hint="default"/>
+          <w:sz w:val="24"/>
+          <w:szCs w:val="24"/>
+          <w:lang w:val="en-IN"/>
+        </w:rPr>
+      </w:pPr>
+    </w:p>
+    <w:p>
+      <w:pPr>
+        <w:numPr>
+          <w:ilvl w:val="0"/>
+          <w:numId w:val="0"/>
+        </w:numPr>
+        <w:ind w:firstLine="1200" w:firstLineChars="500"/>
         <w:jc w:val="both"/>
         <w:rPr>
           <w:rFonts w:hint="default"/>
@@ -464,22 +745,23 @@
           <w:ilvl w:val="0"/>
           <w:numId w:val="0"/>
         </w:numPr>
-        <w:jc w:val="both"/>
-        <w:rPr>
-          <w:rFonts w:hint="default"/>
-          <w:sz w:val="24"/>
-          <w:szCs w:val="24"/>
-          <w:lang w:val="en-IN"/>
-        </w:rPr>
-      </w:pPr>
-      <w:r>
-        <w:rPr>
-          <w:rFonts w:hint="default"/>
-          <w:sz w:val="24"/>
-          <w:szCs w:val="24"/>
-          <w:lang w:val="en-IN"/>
-        </w:rPr>
-        <w:t>The Haar cascade algorithm uses a set of haar-like features to identify regions in an image that are likely to contain an object. These features are simple rectangular patterns that can be used to distinguish between the object and its background. On observation, the eye area appears darker than the check area while the nose area looks brighter than the eye area. You can visualize these feature in the below figure 2.</w:t>
+        <w:ind w:firstLine="1200" w:firstLineChars="500"/>
+        <w:jc w:val="both"/>
+        <w:rPr>
+          <w:rFonts w:hint="default"/>
+          <w:sz w:val="24"/>
+          <w:szCs w:val="24"/>
+          <w:lang w:val="en-IN"/>
+        </w:rPr>
+      </w:pPr>
+      <w:r>
+        <w:rPr>
+          <w:rFonts w:hint="default"/>
+          <w:sz w:val="24"/>
+          <w:szCs w:val="24"/>
+          <w:lang w:val="en-IN"/>
+        </w:rPr>
+        <w:t>The Haar cascade algorithm uses a set of haar-like features to identify regions in an image that are likely to contain an object. These features are simple rectangular patterns that can be used to distinguish between the object and its background. On observation, the eye area appears darker than the check area while the nose area looks brighter than the eye area. You can visualize these feature in the below figure 3.</w:t>
       </w:r>
     </w:p>
     <w:p>
@@ -521,7 +803,7 @@
                     </pic:cNvPicPr>
                   </pic:nvPicPr>
                   <pic:blipFill>
-                    <a:blip r:embed="rId5"/>
+                    <a:blip r:embed="rId7"/>
                     <a:stretch>
                       <a:fillRect/>
                     </a:stretch>
@@ -563,7 +845,7 @@
           <w:szCs w:val="24"/>
           <w:lang w:val="en-IN"/>
         </w:rPr>
-        <w:t>Fig 2 Face Model for Haar cascade</w:t>
+        <w:t>Fig 3 Face Model for Haar cascade</w:t>
       </w:r>
     </w:p>
     <w:p>
@@ -587,69 +869,47 @@
           <w:ilvl w:val="0"/>
           <w:numId w:val="0"/>
         </w:numPr>
-        <w:jc w:val="both"/>
-        <w:rPr>
-          <w:rFonts w:hint="default"/>
-          <w:sz w:val="24"/>
-          <w:szCs w:val="24"/>
-          <w:lang w:val="en-IN"/>
-        </w:rPr>
-      </w:pPr>
-      <w:r>
-        <w:rPr>
-          <w:rFonts w:hint="default"/>
-          <w:sz w:val="24"/>
-          <w:szCs w:val="24"/>
-          <w:lang w:val="en-IN"/>
-        </w:rPr>
-        <w:t>Using these features and the computations of pixels, the algorithm identifies more than 100000 data points.</w:t>
-      </w:r>
-      <w:r>
-        <w:rPr>
-          <w:rFonts w:hint="default"/>
-          <w:sz w:val="24"/>
-          <w:szCs w:val="24"/>
-          <w:lang w:val="en-IN"/>
-        </w:rPr>
-        <w:t>we can see in the Fig 2 that Haar Feature like Line feature, edge feature, etc are used to detect face region. Eyes, nose and Mouth are present in the same square than that square will be our face location.The training data used in this project is an XML File called: haarcascade_frontalface_default.xml.</w:t>
-      </w:r>
-    </w:p>
-    <w:p>
-      <w:pPr>
-        <w:numPr>
-          <w:ilvl w:val="0"/>
-          <w:numId w:val="0"/>
-        </w:numPr>
-        <w:jc w:val="both"/>
-        <w:rPr>
-          <w:rFonts w:hint="default"/>
-          <w:sz w:val="24"/>
-          <w:szCs w:val="24"/>
-          <w:lang w:val="en-IN"/>
-        </w:rPr>
-      </w:pPr>
-    </w:p>
-    <w:p>
-      <w:pPr>
-        <w:numPr>
-          <w:ilvl w:val="0"/>
-          <w:numId w:val="0"/>
-        </w:numPr>
-        <w:jc w:val="both"/>
-        <w:rPr>
-          <w:rFonts w:hint="default"/>
-          <w:sz w:val="24"/>
-          <w:szCs w:val="24"/>
-          <w:lang w:val="en-IN"/>
-        </w:rPr>
-      </w:pPr>
-    </w:p>
-    <w:p>
-      <w:pPr>
-        <w:numPr>
-          <w:ilvl w:val="0"/>
-          <w:numId w:val="0"/>
-        </w:numPr>
+        <w:ind w:left="0" w:leftChars="0" w:firstLine="1200" w:firstLineChars="500"/>
+        <w:jc w:val="both"/>
+        <w:rPr>
+          <w:rFonts w:hint="default"/>
+          <w:sz w:val="24"/>
+          <w:szCs w:val="24"/>
+          <w:lang w:val="en-IN"/>
+        </w:rPr>
+      </w:pPr>
+      <w:r>
+        <w:rPr>
+          <w:rFonts w:hint="default"/>
+          <w:sz w:val="24"/>
+          <w:szCs w:val="24"/>
+          <w:lang w:val="en-IN"/>
+        </w:rPr>
+        <w:t>Using these features and the computations of pixels, the algorithm identifies more than 100000 data points.we can see in the Fig 3 that Haar Feature like Line feature, edge feature, etc are used to detect face region. Eyes, nose and Mouth are present in the same square than that square will be our face location.The training data used in this project is an XML File called: haarcascade_frontalface_default.xml.</w:t>
+      </w:r>
+    </w:p>
+    <w:p>
+      <w:pPr>
+        <w:numPr>
+          <w:ilvl w:val="0"/>
+          <w:numId w:val="0"/>
+        </w:numPr>
+        <w:jc w:val="both"/>
+        <w:rPr>
+          <w:rFonts w:hint="default"/>
+          <w:sz w:val="24"/>
+          <w:szCs w:val="24"/>
+          <w:lang w:val="en-IN"/>
+        </w:rPr>
+      </w:pPr>
+    </w:p>
+    <w:p>
+      <w:pPr>
+        <w:numPr>
+          <w:ilvl w:val="0"/>
+          <w:numId w:val="0"/>
+        </w:numPr>
+        <w:ind w:firstLine="1200" w:firstLineChars="500"/>
         <w:jc w:val="both"/>
         <w:rPr>
           <w:rFonts w:hint="default"/>
@@ -689,6 +949,7 @@
           <w:ilvl w:val="0"/>
           <w:numId w:val="0"/>
         </w:numPr>
+        <w:ind w:firstLine="1200" w:firstLineChars="500"/>
         <w:jc w:val="both"/>
         <w:rPr>
           <w:rFonts w:hint="default"/>
@@ -765,190 +1026,1927 @@
       <w:pPr>
         <w:numPr>
           <w:ilvl w:val="0"/>
+          <w:numId w:val="4"/>
+        </w:numPr>
+        <w:jc w:val="both"/>
+        <w:rPr>
+          <w:rFonts w:hint="default"/>
+          <w:sz w:val="24"/>
+          <w:szCs w:val="24"/>
+          <w:lang w:val="en-IN"/>
+        </w:rPr>
+      </w:pPr>
+      <w:r>
+        <w:rPr>
+          <w:rFonts w:hint="default"/>
+          <w:sz w:val="24"/>
+          <w:szCs w:val="24"/>
+          <w:lang w:val="en-IN"/>
+        </w:rPr>
+        <w:t>Load the Haar Cascade Frontal Face Algorithm.</w:t>
+      </w:r>
+    </w:p>
+    <w:p>
+      <w:pPr>
+        <w:numPr>
+          <w:ilvl w:val="0"/>
+          <w:numId w:val="4"/>
+        </w:numPr>
+        <w:jc w:val="both"/>
+        <w:rPr>
+          <w:rFonts w:hint="default"/>
+          <w:sz w:val="24"/>
+          <w:szCs w:val="24"/>
+          <w:lang w:val="en-IN"/>
+        </w:rPr>
+      </w:pPr>
+      <w:r>
+        <w:rPr>
+          <w:rFonts w:hint="default"/>
+          <w:sz w:val="24"/>
+          <w:szCs w:val="24"/>
+          <w:lang w:val="en-IN"/>
+        </w:rPr>
+        <w:t>Initialize the camera</w:t>
+      </w:r>
+    </w:p>
+    <w:p>
+      <w:pPr>
+        <w:numPr>
+          <w:ilvl w:val="0"/>
+          <w:numId w:val="4"/>
+        </w:numPr>
+        <w:jc w:val="both"/>
+        <w:rPr>
+          <w:rFonts w:hint="default"/>
+          <w:sz w:val="24"/>
+          <w:szCs w:val="24"/>
+          <w:lang w:val="en-IN"/>
+        </w:rPr>
+      </w:pPr>
+      <w:r>
+        <w:rPr>
+          <w:rFonts w:hint="default"/>
+          <w:sz w:val="24"/>
+          <w:szCs w:val="24"/>
+          <w:lang w:val="en-IN"/>
+        </w:rPr>
+        <w:t>Read frames from the camera.</w:t>
+      </w:r>
+    </w:p>
+    <w:p>
+      <w:pPr>
+        <w:numPr>
+          <w:ilvl w:val="0"/>
+          <w:numId w:val="4"/>
+        </w:numPr>
+        <w:jc w:val="both"/>
+        <w:rPr>
+          <w:rFonts w:hint="default"/>
+          <w:sz w:val="24"/>
+          <w:szCs w:val="24"/>
+          <w:lang w:val="en-IN"/>
+        </w:rPr>
+      </w:pPr>
+      <w:r>
+        <w:rPr>
+          <w:rFonts w:hint="default"/>
+          <w:sz w:val="24"/>
+          <w:szCs w:val="24"/>
+          <w:lang w:val="en-IN"/>
+        </w:rPr>
+        <w:t>Convert color images into grayscale.</w:t>
+      </w:r>
+    </w:p>
+    <w:p>
+      <w:pPr>
+        <w:numPr>
+          <w:ilvl w:val="0"/>
+          <w:numId w:val="4"/>
+        </w:numPr>
+        <w:jc w:val="both"/>
+        <w:rPr>
+          <w:rFonts w:hint="default"/>
+          <w:sz w:val="24"/>
+          <w:szCs w:val="24"/>
+          <w:lang w:val="en-IN"/>
+        </w:rPr>
+      </w:pPr>
+      <w:r>
+        <w:rPr>
+          <w:rFonts w:hint="default"/>
+          <w:sz w:val="24"/>
+          <w:szCs w:val="24"/>
+          <w:lang w:val="en-IN"/>
+        </w:rPr>
+        <w:t>Get the face coordinates.</w:t>
+      </w:r>
+    </w:p>
+    <w:p>
+      <w:pPr>
+        <w:numPr>
+          <w:ilvl w:val="0"/>
+          <w:numId w:val="4"/>
+        </w:numPr>
+        <w:jc w:val="both"/>
+        <w:rPr>
+          <w:rFonts w:hint="default"/>
+          <w:sz w:val="24"/>
+          <w:szCs w:val="24"/>
+          <w:lang w:val="en-IN"/>
+        </w:rPr>
+      </w:pPr>
+      <w:r>
+        <w:rPr>
+          <w:rFonts w:hint="default"/>
+          <w:sz w:val="24"/>
+          <w:szCs w:val="24"/>
+          <w:lang w:val="en-IN"/>
+        </w:rPr>
+        <w:t>Draw a rectangle and put the appropriate message.</w:t>
+      </w:r>
+    </w:p>
+    <w:p>
+      <w:pPr>
+        <w:numPr>
+          <w:ilvl w:val="0"/>
+          <w:numId w:val="4"/>
+        </w:numPr>
+        <w:jc w:val="both"/>
+        <w:rPr>
+          <w:rFonts w:hint="default"/>
+          <w:sz w:val="24"/>
+          <w:szCs w:val="24"/>
+          <w:lang w:val="en-IN"/>
+        </w:rPr>
+      </w:pPr>
+      <w:r>
+        <w:rPr>
+          <w:rFonts w:hint="default"/>
+          <w:sz w:val="24"/>
+          <w:szCs w:val="24"/>
+          <w:lang w:val="en-IN"/>
+        </w:rPr>
+        <w:t>Display the output.</w:t>
+      </w:r>
+    </w:p>
+    <w:p>
+      <w:pPr>
+        <w:numPr>
+          <w:ilvl w:val="0"/>
+          <w:numId w:val="0"/>
+        </w:numPr>
+        <w:jc w:val="both"/>
+        <w:rPr>
+          <w:rFonts w:hint="default"/>
+          <w:sz w:val="24"/>
+          <w:szCs w:val="24"/>
+          <w:lang w:val="en-IN"/>
+        </w:rPr>
+      </w:pPr>
+    </w:p>
+    <w:p>
+      <w:pPr>
+        <w:numPr>
+          <w:ilvl w:val="0"/>
+          <w:numId w:val="0"/>
+        </w:numPr>
+        <w:jc w:val="both"/>
+        <w:rPr>
+          <w:rFonts w:hint="default"/>
+          <w:b/>
+          <w:bCs/>
+          <w:sz w:val="32"/>
+          <w:szCs w:val="32"/>
+          <w:lang w:val="en-IN"/>
+        </w:rPr>
+      </w:pPr>
+    </w:p>
+    <w:p>
+      <w:pPr>
+        <w:numPr>
+          <w:ilvl w:val="0"/>
           <w:numId w:val="3"/>
         </w:numPr>
-        <w:jc w:val="both"/>
-        <w:rPr>
-          <w:rFonts w:hint="default"/>
-          <w:sz w:val="24"/>
-          <w:szCs w:val="24"/>
-          <w:lang w:val="en-IN"/>
-        </w:rPr>
-      </w:pPr>
-      <w:r>
-        <w:rPr>
-          <w:rFonts w:hint="default"/>
-          <w:sz w:val="24"/>
-          <w:szCs w:val="24"/>
-          <w:lang w:val="en-IN"/>
-        </w:rPr>
-        <w:t>Load the Haar Cascade Frontal Face Algorithm.</w:t>
-      </w:r>
-    </w:p>
-    <w:p>
-      <w:pPr>
-        <w:numPr>
-          <w:ilvl w:val="0"/>
-          <w:numId w:val="3"/>
-        </w:numPr>
-        <w:jc w:val="both"/>
-        <w:rPr>
-          <w:rFonts w:hint="default"/>
-          <w:sz w:val="24"/>
-          <w:szCs w:val="24"/>
-          <w:lang w:val="en-IN"/>
-        </w:rPr>
-      </w:pPr>
-      <w:r>
-        <w:rPr>
-          <w:rFonts w:hint="default"/>
-          <w:sz w:val="24"/>
-          <w:szCs w:val="24"/>
-          <w:lang w:val="en-IN"/>
-        </w:rPr>
-        <w:t>Initialize the camera</w:t>
-      </w:r>
-    </w:p>
-    <w:p>
-      <w:pPr>
-        <w:numPr>
-          <w:ilvl w:val="0"/>
-          <w:numId w:val="3"/>
-        </w:numPr>
-        <w:jc w:val="both"/>
-        <w:rPr>
-          <w:rFonts w:hint="default"/>
-          <w:sz w:val="24"/>
-          <w:szCs w:val="24"/>
-          <w:lang w:val="en-IN"/>
-        </w:rPr>
-      </w:pPr>
-      <w:r>
-        <w:rPr>
-          <w:rFonts w:hint="default"/>
-          <w:sz w:val="24"/>
-          <w:szCs w:val="24"/>
-          <w:lang w:val="en-IN"/>
-        </w:rPr>
-        <w:t>Read frames from the camera.</w:t>
-      </w:r>
-    </w:p>
-    <w:p>
-      <w:pPr>
-        <w:numPr>
-          <w:ilvl w:val="0"/>
-          <w:numId w:val="3"/>
-        </w:numPr>
-        <w:jc w:val="both"/>
-        <w:rPr>
-          <w:rFonts w:hint="default"/>
-          <w:sz w:val="24"/>
-          <w:szCs w:val="24"/>
-          <w:lang w:val="en-IN"/>
-        </w:rPr>
-      </w:pPr>
-      <w:r>
-        <w:rPr>
-          <w:rFonts w:hint="default"/>
-          <w:sz w:val="24"/>
-          <w:szCs w:val="24"/>
-          <w:lang w:val="en-IN"/>
-        </w:rPr>
-        <w:t>Convert color images into grayscale.</w:t>
-      </w:r>
-    </w:p>
-    <w:p>
-      <w:pPr>
-        <w:numPr>
-          <w:ilvl w:val="0"/>
-          <w:numId w:val="3"/>
-        </w:numPr>
-        <w:jc w:val="both"/>
-        <w:rPr>
-          <w:rFonts w:hint="default"/>
-          <w:sz w:val="24"/>
-          <w:szCs w:val="24"/>
-          <w:lang w:val="en-IN"/>
-        </w:rPr>
-      </w:pPr>
-      <w:r>
-        <w:rPr>
-          <w:rFonts w:hint="default"/>
-          <w:sz w:val="24"/>
-          <w:szCs w:val="24"/>
-          <w:lang w:val="en-IN"/>
-        </w:rPr>
-        <w:t>Get the face coordinates.</w:t>
-      </w:r>
-    </w:p>
-    <w:p>
-      <w:pPr>
-        <w:numPr>
-          <w:ilvl w:val="0"/>
-          <w:numId w:val="3"/>
-        </w:numPr>
-        <w:jc w:val="both"/>
-        <w:rPr>
-          <w:rFonts w:hint="default"/>
-          <w:sz w:val="24"/>
-          <w:szCs w:val="24"/>
-          <w:lang w:val="en-IN"/>
-        </w:rPr>
-      </w:pPr>
-      <w:r>
-        <w:rPr>
-          <w:rFonts w:hint="default"/>
-          <w:sz w:val="24"/>
-          <w:szCs w:val="24"/>
-          <w:lang w:val="en-IN"/>
-        </w:rPr>
-        <w:t>Draw a rectangle and put the appropriate message.</w:t>
-      </w:r>
-    </w:p>
-    <w:p>
-      <w:pPr>
-        <w:numPr>
-          <w:ilvl w:val="0"/>
-          <w:numId w:val="3"/>
-        </w:numPr>
-        <w:jc w:val="both"/>
-        <w:rPr>
-          <w:rFonts w:hint="default"/>
-          <w:sz w:val="24"/>
-          <w:szCs w:val="24"/>
-          <w:lang w:val="en-IN"/>
-        </w:rPr>
-      </w:pPr>
-      <w:r>
-        <w:rPr>
-          <w:rFonts w:hint="default"/>
-          <w:sz w:val="24"/>
-          <w:szCs w:val="24"/>
-          <w:lang w:val="en-IN"/>
-        </w:rPr>
-        <w:t>Display the output.</w:t>
-      </w:r>
+        <w:ind w:left="0" w:leftChars="0" w:firstLine="0" w:firstLineChars="0"/>
+        <w:jc w:val="both"/>
+        <w:rPr>
+          <w:rFonts w:hint="default"/>
+          <w:b/>
+          <w:bCs/>
+          <w:sz w:val="32"/>
+          <w:szCs w:val="32"/>
+          <w:lang w:val="en-IN"/>
+        </w:rPr>
+      </w:pPr>
+      <w:r>
+        <w:rPr>
+          <w:rFonts w:hint="default"/>
+          <w:b/>
+          <w:bCs/>
+          <w:sz w:val="32"/>
+          <w:szCs w:val="32"/>
+          <w:lang w:val="en-IN"/>
+        </w:rPr>
+        <w:t xml:space="preserve">Facial Feature Extraction:- </w:t>
+      </w:r>
+    </w:p>
+    <w:p>
+      <w:pPr>
+        <w:numPr>
+          <w:numId w:val="0"/>
+        </w:numPr>
+        <w:ind w:leftChars="0" w:firstLine="1207" w:firstLineChars="503"/>
+        <w:jc w:val="both"/>
+        <w:rPr>
+          <w:rFonts w:hint="default"/>
+          <w:sz w:val="24"/>
+          <w:szCs w:val="24"/>
+          <w:lang w:val="en-IN"/>
+        </w:rPr>
+      </w:pPr>
+      <w:r>
+        <w:rPr>
+          <w:rFonts w:hint="default"/>
+          <w:sz w:val="24"/>
+          <w:szCs w:val="24"/>
+          <w:lang w:val="en-IN"/>
+        </w:rPr>
+        <w:t>Identifying faces in photos or live videos is very cool, but this isn’t enough information to create powerful applications, we need more information about the person’s face, like position, whether the mouth is opened or closed, whether eyes are opened, closed, looking up and etc. So for this purpose we need to facial feature to get the more information about the face.Facial feature extraction is the process of detecting and extracting various features of a human face, such as eyes, nose, mouth, and eyebrows, among others.</w:t>
+      </w:r>
+    </w:p>
+    <w:p>
+      <w:pPr>
+        <w:numPr>
+          <w:numId w:val="0"/>
+        </w:numPr>
+        <w:jc w:val="both"/>
+        <w:rPr>
+          <w:rFonts w:hint="default"/>
+          <w:sz w:val="24"/>
+          <w:szCs w:val="24"/>
+          <w:lang w:val="en-IN"/>
+        </w:rPr>
+      </w:pPr>
+    </w:p>
+    <w:p>
+      <w:pPr>
+        <w:numPr>
+          <w:numId w:val="0"/>
+        </w:numPr>
+        <w:ind w:firstLine="1200" w:firstLineChars="500"/>
+        <w:jc w:val="both"/>
+        <w:rPr>
+          <w:rFonts w:hint="default"/>
+          <w:sz w:val="24"/>
+          <w:szCs w:val="24"/>
+          <w:lang w:val="en-IN"/>
+        </w:rPr>
+      </w:pPr>
+      <w:r>
+        <w:rPr>
+          <w:rFonts w:hint="default"/>
+          <w:sz w:val="24"/>
+          <w:szCs w:val="24"/>
+          <w:lang w:val="en-IN"/>
+        </w:rPr>
+        <w:t>The dlib library is a powerful tool for performing facial feature extraction in python. It’s a landmark’s facial detector with per-trained models, the dlib is used to estimate the location of 68 coordinates (x,y) that map the facial point on a person’s face like image(Fig 4) below.These points are identified from the pre-trained model where IBUG300-W dataset was used.</w:t>
+      </w:r>
+    </w:p>
+    <w:p>
+      <w:pPr>
+        <w:numPr>
+          <w:numId w:val="0"/>
+        </w:numPr>
+        <w:jc w:val="both"/>
+        <w:rPr>
+          <w:rFonts w:hint="default"/>
+          <w:sz w:val="24"/>
+          <w:szCs w:val="24"/>
+          <w:lang w:val="en-IN"/>
+        </w:rPr>
+      </w:pPr>
+    </w:p>
+    <w:p>
+      <w:pPr>
+        <w:numPr>
+          <w:numId w:val="0"/>
+        </w:numPr>
+        <w:jc w:val="center"/>
+        <w:rPr>
+          <w:rFonts w:hint="default"/>
+          <w:sz w:val="24"/>
+          <w:szCs w:val="24"/>
+          <w:lang w:val="en-IN"/>
+        </w:rPr>
+      </w:pPr>
+      <w:r>
+        <w:rPr>
+          <w:rFonts w:hint="default"/>
+          <w:sz w:val="24"/>
+          <w:szCs w:val="24"/>
+          <w:lang w:val="en-IN"/>
+        </w:rPr>
+        <w:drawing>
+          <wp:inline distT="0" distB="0" distL="114300" distR="114300">
+            <wp:extent cx="3597275" cy="3052445"/>
+            <wp:effectExtent l="0" t="0" r="14605" b="10795"/>
+            <wp:docPr id="6" name="Picture 6" descr="feature"/>
+            <wp:cNvGraphicFramePr>
+              <a:graphicFrameLocks xmlns:a="http://schemas.openxmlformats.org/drawingml/2006/main" noChangeAspect="1"/>
+            </wp:cNvGraphicFramePr>
+            <a:graphic xmlns:a="http://schemas.openxmlformats.org/drawingml/2006/main">
+              <a:graphicData uri="http://schemas.openxmlformats.org/drawingml/2006/picture">
+                <pic:pic xmlns:pic="http://schemas.openxmlformats.org/drawingml/2006/picture">
+                  <pic:nvPicPr>
+                    <pic:cNvPr id="6" name="Picture 6" descr="feature"/>
+                    <pic:cNvPicPr>
+                      <a:picLocks noChangeAspect="1"/>
+                    </pic:cNvPicPr>
+                  </pic:nvPicPr>
+                  <pic:blipFill>
+                    <a:blip r:embed="rId8"/>
+                    <a:stretch>
+                      <a:fillRect/>
+                    </a:stretch>
+                  </pic:blipFill>
+                  <pic:spPr>
+                    <a:xfrm>
+                      <a:off x="0" y="0"/>
+                      <a:ext cx="3597275" cy="3052445"/>
+                    </a:xfrm>
+                    <a:prstGeom prst="rect">
+                      <a:avLst/>
+                    </a:prstGeom>
+                  </pic:spPr>
+                </pic:pic>
+              </a:graphicData>
+            </a:graphic>
+          </wp:inline>
+        </w:drawing>
+      </w:r>
+    </w:p>
+    <w:p>
+      <w:pPr>
+        <w:numPr>
+          <w:numId w:val="0"/>
+        </w:numPr>
+        <w:jc w:val="center"/>
+        <w:rPr>
+          <w:rFonts w:hint="default"/>
+          <w:sz w:val="24"/>
+          <w:szCs w:val="24"/>
+          <w:lang w:val="en-IN"/>
+        </w:rPr>
+      </w:pPr>
+      <w:r>
+        <w:rPr>
+          <w:rFonts w:hint="default"/>
+          <w:sz w:val="24"/>
+          <w:szCs w:val="24"/>
+          <w:lang w:val="en-IN"/>
+        </w:rPr>
+        <w:t>Fig 4: Facial Feature points</w:t>
+      </w:r>
+    </w:p>
+    <w:p>
+      <w:pPr>
+        <w:numPr>
+          <w:numId w:val="0"/>
+        </w:numPr>
+        <w:jc w:val="center"/>
+        <w:rPr>
+          <w:rFonts w:hint="default"/>
+          <w:sz w:val="24"/>
+          <w:szCs w:val="24"/>
+          <w:lang w:val="en-IN"/>
+        </w:rPr>
+      </w:pPr>
+    </w:p>
+    <w:p>
+      <w:pPr>
+        <w:numPr>
+          <w:ilvl w:val="0"/>
+          <w:numId w:val="5"/>
+        </w:numPr>
+        <w:tabs>
+          <w:tab w:val="clear" w:pos="420"/>
+        </w:tabs>
+        <w:ind w:left="420" w:leftChars="0" w:hanging="420" w:firstLineChars="0"/>
+        <w:jc w:val="left"/>
+        <w:rPr>
+          <w:rFonts w:hint="default"/>
+          <w:sz w:val="24"/>
+          <w:szCs w:val="24"/>
+          <w:lang w:val="en-IN"/>
+        </w:rPr>
+      </w:pPr>
+      <w:r>
+        <w:rPr>
+          <w:rFonts w:hint="default"/>
+          <w:sz w:val="24"/>
+          <w:szCs w:val="24"/>
+          <w:lang w:val="en-IN"/>
+        </w:rPr>
+        <w:t>The Locations of the Facial parts are as follows:</w:t>
+      </w:r>
+    </w:p>
+    <w:p>
+      <w:pPr>
+        <w:numPr>
+          <w:numId w:val="0"/>
+        </w:numPr>
+        <w:jc w:val="left"/>
+        <w:rPr>
+          <w:rFonts w:hint="default"/>
+          <w:sz w:val="24"/>
+          <w:szCs w:val="24"/>
+          <w:lang w:val="en-IN"/>
+        </w:rPr>
+      </w:pPr>
+    </w:p>
+    <w:p>
+      <w:pPr>
+        <w:numPr>
+          <w:ilvl w:val="0"/>
+          <w:numId w:val="6"/>
+        </w:numPr>
+        <w:ind w:left="425" w:leftChars="0" w:hanging="425" w:firstLineChars="0"/>
+        <w:jc w:val="left"/>
+        <w:rPr>
+          <w:rFonts w:hint="default"/>
+          <w:sz w:val="24"/>
+          <w:szCs w:val="24"/>
+          <w:lang w:val="en-IN"/>
+        </w:rPr>
+      </w:pPr>
+      <w:r>
+        <w:rPr>
+          <w:rFonts w:hint="default"/>
+          <w:sz w:val="24"/>
+          <w:szCs w:val="24"/>
+          <w:lang w:val="en-IN"/>
+        </w:rPr>
+        <w:t>The Jawline is accessed with points [0,16]</w:t>
+      </w:r>
+    </w:p>
+    <w:p>
+      <w:pPr>
+        <w:numPr>
+          <w:ilvl w:val="0"/>
+          <w:numId w:val="6"/>
+        </w:numPr>
+        <w:ind w:left="425" w:leftChars="0" w:hanging="425" w:firstLineChars="0"/>
+        <w:jc w:val="left"/>
+        <w:rPr>
+          <w:rFonts w:hint="default"/>
+          <w:sz w:val="24"/>
+          <w:szCs w:val="24"/>
+          <w:lang w:val="en-IN"/>
+        </w:rPr>
+      </w:pPr>
+      <w:r>
+        <w:rPr>
+          <w:rFonts w:hint="default"/>
+          <w:sz w:val="24"/>
+          <w:szCs w:val="24"/>
+          <w:lang w:val="en-IN"/>
+        </w:rPr>
+        <w:t>The Right eyebrow is accessed with points [17,21]</w:t>
+      </w:r>
+    </w:p>
+    <w:p>
+      <w:pPr>
+        <w:numPr>
+          <w:ilvl w:val="0"/>
+          <w:numId w:val="6"/>
+        </w:numPr>
+        <w:ind w:left="425" w:leftChars="0" w:hanging="425" w:firstLineChars="0"/>
+        <w:jc w:val="left"/>
+        <w:rPr>
+          <w:rFonts w:hint="default"/>
+          <w:sz w:val="24"/>
+          <w:szCs w:val="24"/>
+          <w:lang w:val="en-IN"/>
+        </w:rPr>
+      </w:pPr>
+      <w:r>
+        <w:rPr>
+          <w:rFonts w:hint="default"/>
+          <w:sz w:val="24"/>
+          <w:szCs w:val="24"/>
+          <w:lang w:val="en-IN"/>
+        </w:rPr>
+        <w:t>The left eyebrow is accessed with points [22,26]</w:t>
+      </w:r>
+    </w:p>
+    <w:p>
+      <w:pPr>
+        <w:numPr>
+          <w:ilvl w:val="0"/>
+          <w:numId w:val="6"/>
+        </w:numPr>
+        <w:ind w:left="425" w:leftChars="0" w:hanging="425" w:firstLineChars="0"/>
+        <w:jc w:val="left"/>
+        <w:rPr>
+          <w:rFonts w:hint="default"/>
+          <w:sz w:val="24"/>
+          <w:szCs w:val="24"/>
+          <w:lang w:val="en-IN"/>
+        </w:rPr>
+      </w:pPr>
+      <w:r>
+        <w:rPr>
+          <w:rFonts w:hint="default"/>
+          <w:sz w:val="24"/>
+          <w:szCs w:val="24"/>
+          <w:lang w:val="en-IN"/>
+        </w:rPr>
+        <w:t>The nose is accessed with points [27,35]</w:t>
+      </w:r>
+    </w:p>
+    <w:p>
+      <w:pPr>
+        <w:numPr>
+          <w:ilvl w:val="0"/>
+          <w:numId w:val="6"/>
+        </w:numPr>
+        <w:ind w:left="425" w:leftChars="0" w:hanging="425" w:firstLineChars="0"/>
+        <w:jc w:val="left"/>
+        <w:rPr>
+          <w:rFonts w:hint="default"/>
+          <w:sz w:val="24"/>
+          <w:szCs w:val="24"/>
+          <w:lang w:val="en-IN"/>
+        </w:rPr>
+      </w:pPr>
+      <w:r>
+        <w:rPr>
+          <w:rFonts w:hint="default"/>
+          <w:sz w:val="24"/>
+          <w:szCs w:val="24"/>
+          <w:lang w:val="en-IN"/>
+        </w:rPr>
+        <w:t>The Right eye is accessed with point [36,41]</w:t>
+      </w:r>
+    </w:p>
+    <w:p>
+      <w:pPr>
+        <w:numPr>
+          <w:ilvl w:val="0"/>
+          <w:numId w:val="6"/>
+        </w:numPr>
+        <w:ind w:left="425" w:leftChars="0" w:hanging="425" w:firstLineChars="0"/>
+        <w:jc w:val="left"/>
+        <w:rPr>
+          <w:rFonts w:hint="default"/>
+          <w:sz w:val="24"/>
+          <w:szCs w:val="24"/>
+          <w:lang w:val="en-IN"/>
+        </w:rPr>
+      </w:pPr>
+      <w:r>
+        <w:rPr>
+          <w:rFonts w:hint="default"/>
+          <w:sz w:val="24"/>
+          <w:szCs w:val="24"/>
+          <w:lang w:val="en-IN"/>
+        </w:rPr>
+        <w:t>The left eye is accessed with points [42,47]</w:t>
+      </w:r>
+    </w:p>
+    <w:p>
+      <w:pPr>
+        <w:numPr>
+          <w:ilvl w:val="0"/>
+          <w:numId w:val="6"/>
+        </w:numPr>
+        <w:tabs>
+          <w:tab w:val="clear" w:pos="425"/>
+        </w:tabs>
+        <w:ind w:left="425" w:leftChars="0" w:hanging="425" w:firstLineChars="0"/>
+        <w:jc w:val="left"/>
+        <w:rPr>
+          <w:rFonts w:hint="default"/>
+          <w:sz w:val="24"/>
+          <w:szCs w:val="24"/>
+          <w:lang w:val="en-IN"/>
+        </w:rPr>
+      </w:pPr>
+      <w:r>
+        <w:rPr>
+          <w:rFonts w:hint="default"/>
+          <w:sz w:val="24"/>
+          <w:szCs w:val="24"/>
+          <w:lang w:val="en-IN"/>
+        </w:rPr>
+        <w:t>The Mouth is accessed with points [48, 67]</w:t>
+      </w:r>
+    </w:p>
+    <w:p>
+      <w:pPr>
+        <w:numPr>
+          <w:numId w:val="0"/>
+        </w:numPr>
+        <w:ind w:leftChars="0"/>
+        <w:jc w:val="both"/>
+        <w:rPr>
+          <w:rFonts w:hint="default"/>
+          <w:sz w:val="24"/>
+          <w:szCs w:val="24"/>
+          <w:lang w:val="en-IN"/>
+        </w:rPr>
+      </w:pPr>
+    </w:p>
+    <w:p>
+      <w:pPr>
+        <w:numPr>
+          <w:numId w:val="0"/>
+        </w:numPr>
+        <w:ind w:leftChars="0" w:firstLine="1200" w:firstLineChars="500"/>
+        <w:jc w:val="both"/>
+        <w:rPr>
+          <w:rFonts w:hint="default"/>
+          <w:sz w:val="24"/>
+          <w:szCs w:val="24"/>
+          <w:lang w:val="en-IN"/>
+        </w:rPr>
+      </w:pPr>
+      <w:r>
+        <w:rPr>
+          <w:rFonts w:hint="default"/>
+          <w:sz w:val="24"/>
+          <w:szCs w:val="24"/>
+          <w:lang w:val="en-IN"/>
+        </w:rPr>
+        <w:t>Once a face is detected , the dlib library uses a per-trained facial landmark predictor to extract the facial features. The landmark predictor is a machine learning model that has been trained on a large dataset of labeled facial images.it takes as input an image patch around a detected face and outputs the coordinates of various facial landmarks, such as the corners of the eyes, nose, mouth, and eyebrows, among others as shown in figure 5.</w:t>
+      </w:r>
+    </w:p>
+    <w:p>
+      <w:pPr>
+        <w:numPr>
+          <w:numId w:val="0"/>
+        </w:numPr>
+        <w:ind w:leftChars="0"/>
+        <w:jc w:val="both"/>
+        <w:rPr>
+          <w:rFonts w:hint="default"/>
+          <w:sz w:val="24"/>
+          <w:szCs w:val="24"/>
+          <w:lang w:val="en-IN"/>
+        </w:rPr>
+      </w:pPr>
+    </w:p>
+    <w:p>
+      <w:pPr>
+        <w:numPr>
+          <w:numId w:val="0"/>
+        </w:numPr>
+        <w:ind w:leftChars="0"/>
+        <w:jc w:val="both"/>
+        <w:rPr>
+          <w:rFonts w:hint="default"/>
+          <w:sz w:val="24"/>
+          <w:szCs w:val="24"/>
+          <w:lang w:val="en-IN"/>
+        </w:rPr>
+      </w:pPr>
+      <w:r>
+        <w:rPr>
+          <w:sz w:val="24"/>
+        </w:rPr>
+        <mc:AlternateContent>
+          <mc:Choice Requires="wps">
+            <w:drawing>
+              <wp:anchor distT="0" distB="0" distL="114300" distR="114300" simplePos="0" relativeHeight="251660288" behindDoc="0" locked="0" layoutInCell="1" allowOverlap="1">
+                <wp:simplePos x="0" y="0"/>
+                <wp:positionH relativeFrom="column">
+                  <wp:posOffset>2503805</wp:posOffset>
+                </wp:positionH>
+                <wp:positionV relativeFrom="paragraph">
+                  <wp:posOffset>927100</wp:posOffset>
+                </wp:positionV>
+                <wp:extent cx="1234440" cy="525780"/>
+                <wp:effectExtent l="6350" t="15240" r="8890" b="22860"/>
+                <wp:wrapNone/>
+                <wp:docPr id="9" name="Right Arrow 9"/>
+                <wp:cNvGraphicFramePr/>
+                <a:graphic xmlns:a="http://schemas.openxmlformats.org/drawingml/2006/main">
+                  <a:graphicData uri="http://schemas.microsoft.com/office/word/2010/wordprocessingShape">
+                    <wps:wsp>
+                      <wps:cNvSpPr/>
+                      <wps:spPr>
+                        <a:xfrm>
+                          <a:off x="2991485" y="2972435"/>
+                          <a:ext cx="1234440" cy="525780"/>
+                        </a:xfrm>
+                        <a:prstGeom prst="rightArrow">
+                          <a:avLst/>
+                        </a:prstGeom>
+                        <a:ln>
+                          <a:solidFill>
+                            <a:schemeClr val="tx1"/>
+                          </a:solidFill>
+                        </a:ln>
+                      </wps:spPr>
+                      <wps:style>
+                        <a:lnRef idx="2">
+                          <a:schemeClr val="accent3">
+                            <a:shade val="50000"/>
+                          </a:schemeClr>
+                        </a:lnRef>
+                        <a:fillRef idx="1">
+                          <a:schemeClr val="accent3"/>
+                        </a:fillRef>
+                        <a:effectRef idx="0">
+                          <a:schemeClr val="accent3"/>
+                        </a:effectRef>
+                        <a:fontRef idx="minor">
+                          <a:schemeClr val="lt1"/>
+                        </a:fontRef>
+                      </wps:style>
+                      <wps:bodyPr rot="0" spcFirstLastPara="0" vertOverflow="overflow" horzOverflow="overflow" vert="horz" wrap="square" lIns="91440" tIns="45720" rIns="91440" bIns="45720" numCol="1" spcCol="0" rtlCol="0" fromWordArt="0" anchor="ctr" anchorCtr="0" forceAA="0" compatLnSpc="1">
+                        <a:noAutofit/>
+                      </wps:bodyPr>
+                    </wps:wsp>
+                  </a:graphicData>
+                </a:graphic>
+              </wp:anchor>
+            </w:drawing>
+          </mc:Choice>
+          <mc:Fallback>
+            <w:pict>
+              <v:shape id="_x0000_s1026" o:spid="_x0000_s1026" o:spt="13" type="#_x0000_t13" style="position:absolute;left:0pt;margin-left:197.15pt;margin-top:73pt;height:41.4pt;width:97.2pt;z-index:251660288;v-text-anchor:middle;mso-width-relative:page;mso-height-relative:page;" fillcolor="#A5A5A5 [3206]" filled="t" stroked="t" coordsize="21600,21600" o:gfxdata="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" adj="17000,5400">
+                <v:fill on="t" focussize="0,0"/>
+                <v:stroke weight="1pt" color="#000000 [3213]" miterlimit="8" joinstyle="miter"/>
+                <v:imagedata o:title=""/>
+                <o:lock v:ext="edit" aspectratio="f"/>
+              </v:shape>
+            </w:pict>
+          </mc:Fallback>
+        </mc:AlternateContent>
+      </w:r>
+      <w:r>
+        <w:rPr>
+          <w:rFonts w:hint="default"/>
+          <w:sz w:val="24"/>
+          <w:szCs w:val="24"/>
+          <w:lang w:val="en-IN"/>
+        </w:rPr>
+        <w:drawing>
+          <wp:inline distT="0" distB="0" distL="114300" distR="114300">
+            <wp:extent cx="2310130" cy="2310130"/>
+            <wp:effectExtent l="0" t="0" r="6350" b="6350"/>
+            <wp:docPr id="7" name="Picture 7" descr="0"/>
+            <wp:cNvGraphicFramePr>
+              <a:graphicFrameLocks xmlns:a="http://schemas.openxmlformats.org/drawingml/2006/main" noChangeAspect="1"/>
+            </wp:cNvGraphicFramePr>
+            <a:graphic xmlns:a="http://schemas.openxmlformats.org/drawingml/2006/main">
+              <a:graphicData uri="http://schemas.openxmlformats.org/drawingml/2006/picture">
+                <pic:pic xmlns:pic="http://schemas.openxmlformats.org/drawingml/2006/picture">
+                  <pic:nvPicPr>
+                    <pic:cNvPr id="7" name="Picture 7" descr="0"/>
+                    <pic:cNvPicPr>
+                      <a:picLocks noChangeAspect="1"/>
+                    </pic:cNvPicPr>
+                  </pic:nvPicPr>
+                  <pic:blipFill>
+                    <a:blip r:embed="rId9"/>
+                    <a:stretch>
+                      <a:fillRect/>
+                    </a:stretch>
+                  </pic:blipFill>
+                  <pic:spPr>
+                    <a:xfrm>
+                      <a:off x="0" y="0"/>
+                      <a:ext cx="2310130" cy="2310130"/>
+                    </a:xfrm>
+                    <a:prstGeom prst="rect">
+                      <a:avLst/>
+                    </a:prstGeom>
+                  </pic:spPr>
+                </pic:pic>
+              </a:graphicData>
+            </a:graphic>
+          </wp:inline>
+        </w:drawing>
+      </w:r>
+      <w:r>
+        <w:rPr>
+          <w:rFonts w:hint="default"/>
+          <w:sz w:val="24"/>
+          <w:szCs w:val="24"/>
+          <w:lang w:val="en-IN"/>
+        </w:rPr>
+        <w:t xml:space="preserve">                                            </w:t>
+      </w:r>
+      <w:r>
+        <w:rPr>
+          <w:rFonts w:hint="default"/>
+          <w:sz w:val="24"/>
+          <w:szCs w:val="24"/>
+          <w:lang w:val="en-IN"/>
+        </w:rPr>
+        <w:drawing>
+          <wp:inline distT="0" distB="0" distL="114300" distR="114300">
+            <wp:extent cx="2320290" cy="2326640"/>
+            <wp:effectExtent l="0" t="0" r="11430" b="5080"/>
+            <wp:docPr id="8" name="Picture 8" descr="ryan_feature_report"/>
+            <wp:cNvGraphicFramePr>
+              <a:graphicFrameLocks xmlns:a="http://schemas.openxmlformats.org/drawingml/2006/main" noChangeAspect="1"/>
+            </wp:cNvGraphicFramePr>
+            <a:graphic xmlns:a="http://schemas.openxmlformats.org/drawingml/2006/main">
+              <a:graphicData uri="http://schemas.openxmlformats.org/drawingml/2006/picture">
+                <pic:pic xmlns:pic="http://schemas.openxmlformats.org/drawingml/2006/picture">
+                  <pic:nvPicPr>
+                    <pic:cNvPr id="8" name="Picture 8" descr="ryan_feature_report"/>
+                    <pic:cNvPicPr>
+                      <a:picLocks noChangeAspect="1"/>
+                    </pic:cNvPicPr>
+                  </pic:nvPicPr>
+                  <pic:blipFill>
+                    <a:blip r:embed="rId10"/>
+                    <a:stretch>
+                      <a:fillRect/>
+                    </a:stretch>
+                  </pic:blipFill>
+                  <pic:spPr>
+                    <a:xfrm>
+                      <a:off x="0" y="0"/>
+                      <a:ext cx="2320290" cy="2326640"/>
+                    </a:xfrm>
+                    <a:prstGeom prst="rect">
+                      <a:avLst/>
+                    </a:prstGeom>
+                  </pic:spPr>
+                </pic:pic>
+              </a:graphicData>
+            </a:graphic>
+          </wp:inline>
+        </w:drawing>
+      </w:r>
+    </w:p>
+    <w:p>
+      <w:pPr>
+        <w:numPr>
+          <w:numId w:val="0"/>
+        </w:numPr>
+        <w:ind w:leftChars="0"/>
+        <w:jc w:val="center"/>
+        <w:rPr>
+          <w:rFonts w:hint="default"/>
+          <w:sz w:val="24"/>
+          <w:szCs w:val="24"/>
+          <w:lang w:val="en-IN"/>
+        </w:rPr>
+      </w:pPr>
+      <w:r>
+        <w:rPr>
+          <w:rFonts w:hint="default"/>
+          <w:sz w:val="24"/>
+          <w:szCs w:val="24"/>
+          <w:lang w:val="en-IN"/>
+        </w:rPr>
+        <w:t>Fig 5 Landmark Feature Points</w:t>
+      </w:r>
+    </w:p>
+    <w:p>
+      <w:pPr>
+        <w:numPr>
+          <w:numId w:val="0"/>
+        </w:numPr>
+        <w:ind w:leftChars="0"/>
+        <w:jc w:val="both"/>
+        <w:rPr>
+          <w:rFonts w:hint="default"/>
+          <w:sz w:val="24"/>
+          <w:szCs w:val="24"/>
+          <w:lang w:val="en-IN"/>
+        </w:rPr>
+      </w:pPr>
+    </w:p>
+    <w:p>
+      <w:pPr>
+        <w:numPr>
+          <w:numId w:val="0"/>
+        </w:numPr>
+        <w:ind w:firstLine="1200" w:firstLineChars="500"/>
+        <w:jc w:val="both"/>
+        <w:rPr>
+          <w:rFonts w:hint="default"/>
+          <w:sz w:val="24"/>
+          <w:szCs w:val="24"/>
+          <w:lang w:val="en-IN"/>
+        </w:rPr>
+      </w:pPr>
+      <w:r>
+        <w:rPr>
+          <w:rFonts w:hint="default"/>
+          <w:sz w:val="24"/>
+          <w:szCs w:val="24"/>
+          <w:lang w:val="en-IN"/>
+        </w:rPr>
+        <w:t>The landmark predictor uses a technique called shape prediction, which involves fitting a set of predefined shapes to the input image patch.the predefined shapes are generated by clustering a large number of facial landmark coordinates from the training dataset. The landmark predictor then uses a regression model to adjust the position of the predefined shape to fit the input image patch. The resulting shape is used to extract the facial features.</w:t>
+      </w:r>
+    </w:p>
+    <w:p>
+      <w:pPr>
+        <w:numPr>
+          <w:numId w:val="0"/>
+        </w:numPr>
+        <w:ind w:leftChars="0"/>
+        <w:jc w:val="both"/>
+        <w:rPr>
+          <w:rFonts w:hint="default"/>
+          <w:sz w:val="24"/>
+          <w:szCs w:val="24"/>
+          <w:lang w:val="en-IN"/>
+        </w:rPr>
+      </w:pPr>
+    </w:p>
+    <w:p>
+      <w:pPr>
+        <w:numPr>
+          <w:numId w:val="0"/>
+        </w:numPr>
+        <w:ind w:leftChars="0" w:firstLine="1200" w:firstLineChars="500"/>
+        <w:jc w:val="both"/>
+        <w:rPr>
+          <w:rFonts w:hint="default"/>
+          <w:sz w:val="24"/>
+          <w:szCs w:val="24"/>
+          <w:lang w:val="en-IN"/>
+        </w:rPr>
+      </w:pPr>
+      <w:r>
+        <w:rPr>
+          <w:rFonts w:hint="default"/>
+          <w:sz w:val="24"/>
+          <w:szCs w:val="24"/>
+          <w:lang w:val="en-IN"/>
+        </w:rPr>
+        <w:t>The dlib library provides a convenient interface for performing facial feature extraction in python. The library can be used to detect and extract their facial features in real-time video streams or static images. The extracted features can be used for various tasks, such as face recognition, emotion detection and facial expression analysis.</w:t>
+      </w:r>
+    </w:p>
+    <w:p>
+      <w:pPr>
+        <w:numPr>
+          <w:numId w:val="0"/>
+        </w:numPr>
+        <w:ind w:leftChars="0" w:firstLine="1200" w:firstLineChars="500"/>
+        <w:jc w:val="both"/>
+        <w:rPr>
+          <w:rFonts w:hint="default"/>
+          <w:sz w:val="24"/>
+          <w:szCs w:val="24"/>
+          <w:lang w:val="en-IN"/>
+        </w:rPr>
+      </w:pPr>
+    </w:p>
+    <w:p>
+      <w:pPr>
+        <w:numPr>
+          <w:numId w:val="0"/>
+        </w:numPr>
+        <w:ind w:leftChars="0" w:firstLine="1200" w:firstLineChars="500"/>
+        <w:jc w:val="both"/>
+        <w:rPr>
+          <w:rFonts w:hint="default"/>
+          <w:sz w:val="24"/>
+          <w:szCs w:val="24"/>
+          <w:lang w:val="en-IN"/>
+        </w:rPr>
+      </w:pPr>
+    </w:p>
+    <w:p>
+      <w:pPr>
+        <w:numPr>
+          <w:numId w:val="0"/>
+        </w:numPr>
+        <w:ind w:leftChars="0" w:firstLine="1200" w:firstLineChars="500"/>
+        <w:jc w:val="both"/>
+        <w:rPr>
+          <w:rFonts w:hint="default"/>
+          <w:sz w:val="24"/>
+          <w:szCs w:val="24"/>
+          <w:lang w:val="en-IN"/>
+        </w:rPr>
+      </w:pPr>
+    </w:p>
+    <w:p>
+      <w:pPr>
+        <w:numPr>
+          <w:numId w:val="0"/>
+        </w:numPr>
+        <w:ind w:leftChars="0" w:firstLine="1200" w:firstLineChars="500"/>
+        <w:jc w:val="both"/>
+        <w:rPr>
+          <w:rFonts w:hint="default"/>
+          <w:sz w:val="24"/>
+          <w:szCs w:val="24"/>
+          <w:lang w:val="en-IN"/>
+        </w:rPr>
+      </w:pPr>
+    </w:p>
+    <w:p>
+      <w:pPr>
+        <w:numPr>
+          <w:numId w:val="0"/>
+        </w:numPr>
+        <w:ind w:leftChars="0" w:firstLine="1200" w:firstLineChars="500"/>
+        <w:jc w:val="both"/>
+        <w:rPr>
+          <w:rFonts w:hint="default"/>
+          <w:sz w:val="24"/>
+          <w:szCs w:val="24"/>
+          <w:lang w:val="en-IN"/>
+        </w:rPr>
+      </w:pPr>
+    </w:p>
+    <w:p>
+      <w:pPr>
+        <w:numPr>
+          <w:numId w:val="0"/>
+        </w:numPr>
+        <w:ind w:leftChars="0" w:firstLine="1200" w:firstLineChars="500"/>
+        <w:jc w:val="both"/>
+        <w:rPr>
+          <w:rFonts w:hint="default"/>
+          <w:sz w:val="24"/>
+          <w:szCs w:val="24"/>
+          <w:lang w:val="en-IN"/>
+        </w:rPr>
+      </w:pPr>
+    </w:p>
+    <w:p>
+      <w:pPr>
+        <w:numPr>
+          <w:numId w:val="0"/>
+        </w:numPr>
+        <w:ind w:leftChars="0" w:firstLine="1200" w:firstLineChars="500"/>
+        <w:jc w:val="both"/>
+        <w:rPr>
+          <w:rFonts w:hint="default"/>
+          <w:sz w:val="24"/>
+          <w:szCs w:val="24"/>
+          <w:lang w:val="en-IN"/>
+        </w:rPr>
+      </w:pPr>
+    </w:p>
+    <w:p>
+      <w:pPr>
+        <w:numPr>
+          <w:numId w:val="0"/>
+        </w:numPr>
+        <w:ind w:leftChars="0" w:firstLine="1200" w:firstLineChars="500"/>
+        <w:jc w:val="both"/>
+        <w:rPr>
+          <w:rFonts w:hint="default"/>
+          <w:sz w:val="24"/>
+          <w:szCs w:val="24"/>
+          <w:lang w:val="en-IN"/>
+        </w:rPr>
+      </w:pPr>
+    </w:p>
+    <w:p>
+      <w:pPr>
+        <w:numPr>
+          <w:numId w:val="0"/>
+        </w:numPr>
+        <w:ind w:leftChars="0" w:firstLine="1200" w:firstLineChars="500"/>
+        <w:jc w:val="both"/>
+        <w:rPr>
+          <w:rFonts w:hint="default"/>
+          <w:sz w:val="24"/>
+          <w:szCs w:val="24"/>
+          <w:lang w:val="en-IN"/>
+        </w:rPr>
+      </w:pPr>
+    </w:p>
+    <w:p>
+      <w:pPr>
+        <w:numPr>
+          <w:numId w:val="0"/>
+        </w:numPr>
+        <w:ind w:leftChars="0" w:firstLine="1200" w:firstLineChars="500"/>
+        <w:jc w:val="both"/>
+        <w:rPr>
+          <w:rFonts w:hint="default"/>
+          <w:sz w:val="24"/>
+          <w:szCs w:val="24"/>
+          <w:lang w:val="en-IN"/>
+        </w:rPr>
+      </w:pPr>
+    </w:p>
+    <w:p>
+      <w:pPr>
+        <w:numPr>
+          <w:numId w:val="0"/>
+        </w:numPr>
+        <w:ind w:leftChars="0" w:firstLine="1200" w:firstLineChars="500"/>
+        <w:jc w:val="both"/>
+        <w:rPr>
+          <w:rFonts w:hint="default"/>
+          <w:sz w:val="24"/>
+          <w:szCs w:val="24"/>
+          <w:lang w:val="en-IN"/>
+        </w:rPr>
+      </w:pPr>
+    </w:p>
+    <w:p>
+      <w:pPr>
+        <w:numPr>
+          <w:numId w:val="0"/>
+        </w:numPr>
+        <w:ind w:leftChars="0" w:firstLine="1200" w:firstLineChars="500"/>
+        <w:jc w:val="both"/>
+        <w:rPr>
+          <w:rFonts w:hint="default"/>
+          <w:sz w:val="24"/>
+          <w:szCs w:val="24"/>
+          <w:lang w:val="en-IN"/>
+        </w:rPr>
+      </w:pPr>
+    </w:p>
+    <w:p>
+      <w:pPr>
+        <w:numPr>
+          <w:numId w:val="0"/>
+        </w:numPr>
+        <w:jc w:val="center"/>
+        <w:rPr>
+          <w:rFonts w:hint="default"/>
+          <w:b/>
+          <w:bCs/>
+          <w:sz w:val="44"/>
+          <w:szCs w:val="44"/>
+          <w:lang w:val="en-IN"/>
+        </w:rPr>
+      </w:pPr>
+      <w:r>
+        <w:rPr>
+          <w:rFonts w:hint="default"/>
+          <w:b/>
+          <w:bCs/>
+          <w:sz w:val="44"/>
+          <w:szCs w:val="44"/>
+          <w:lang w:val="en-IN"/>
+        </w:rPr>
+        <w:t>Literature Review</w:t>
+      </w:r>
+    </w:p>
+    <w:p>
+      <w:pPr>
+        <w:numPr>
+          <w:numId w:val="0"/>
+        </w:numPr>
+        <w:jc w:val="both"/>
+        <w:rPr>
+          <w:rFonts w:hint="default"/>
+          <w:b/>
+          <w:bCs/>
+          <w:sz w:val="40"/>
+          <w:szCs w:val="40"/>
+          <w:lang w:val="en-IN"/>
+        </w:rPr>
+      </w:pPr>
+    </w:p>
+    <w:p>
+      <w:pPr>
+        <w:numPr>
+          <w:ilvl w:val="0"/>
+          <w:numId w:val="7"/>
+        </w:numPr>
+        <w:jc w:val="both"/>
+        <w:rPr>
+          <w:rFonts w:hint="default"/>
+          <w:b/>
+          <w:bCs/>
+          <w:sz w:val="28"/>
+          <w:szCs w:val="28"/>
+          <w:lang w:val="en-IN"/>
+        </w:rPr>
+      </w:pPr>
+      <w:r>
+        <w:rPr>
+          <w:rFonts w:hint="default"/>
+          <w:b/>
+          <w:bCs/>
+          <w:sz w:val="28"/>
+          <w:szCs w:val="28"/>
+          <w:lang w:val="en-IN"/>
+        </w:rPr>
+        <w:t>Facial Emotion Recognition Using Computer Vision - Jonathan, Andreas Pangestu Lim, Gede Putra Kusuma and Amalia Zahra</w:t>
+      </w:r>
+    </w:p>
+    <w:p>
+      <w:pPr>
+        <w:numPr>
+          <w:numId w:val="0"/>
+        </w:numPr>
+        <w:jc w:val="both"/>
+        <w:rPr>
+          <w:rFonts w:hint="default"/>
+          <w:b/>
+          <w:bCs/>
+          <w:sz w:val="28"/>
+          <w:szCs w:val="28"/>
+          <w:lang w:val="en-IN"/>
+        </w:rPr>
+      </w:pPr>
+    </w:p>
+    <w:p>
+      <w:pPr>
+        <w:numPr>
+          <w:numId w:val="0"/>
+        </w:numPr>
+        <w:jc w:val="both"/>
+        <w:rPr>
+          <w:rFonts w:hint="default"/>
+          <w:b/>
+          <w:bCs/>
+          <w:sz w:val="28"/>
+          <w:szCs w:val="28"/>
+          <w:lang w:val="en-IN"/>
+        </w:rPr>
+      </w:pPr>
+    </w:p>
+    <w:p>
+      <w:pPr>
+        <w:numPr>
+          <w:numId w:val="0"/>
+        </w:numPr>
+        <w:jc w:val="both"/>
+        <w:rPr>
+          <w:rFonts w:hint="default"/>
+          <w:b/>
+          <w:bCs/>
+          <w:sz w:val="28"/>
+          <w:szCs w:val="28"/>
+          <w:lang w:val="en-IN"/>
+        </w:rPr>
+      </w:pPr>
+    </w:p>
+    <w:p>
+      <w:pPr>
+        <w:numPr>
+          <w:numId w:val="0"/>
+        </w:numPr>
+        <w:jc w:val="both"/>
+        <w:rPr>
+          <w:rFonts w:hint="default"/>
+          <w:b/>
+          <w:bCs/>
+          <w:sz w:val="28"/>
+          <w:szCs w:val="28"/>
+          <w:lang w:val="en-IN"/>
+        </w:rPr>
+      </w:pPr>
+    </w:p>
+    <w:p>
+      <w:pPr>
+        <w:numPr>
+          <w:numId w:val="0"/>
+        </w:numPr>
+        <w:jc w:val="both"/>
+        <w:rPr>
+          <w:rFonts w:hint="default"/>
+          <w:b/>
+          <w:bCs/>
+          <w:sz w:val="28"/>
+          <w:szCs w:val="28"/>
+          <w:lang w:val="en-IN"/>
+        </w:rPr>
+      </w:pPr>
+    </w:p>
+    <w:p>
+      <w:pPr>
+        <w:numPr>
+          <w:numId w:val="0"/>
+        </w:numPr>
+        <w:jc w:val="both"/>
+        <w:rPr>
+          <w:rFonts w:hint="default"/>
+          <w:b/>
+          <w:bCs/>
+          <w:sz w:val="28"/>
+          <w:szCs w:val="28"/>
+          <w:lang w:val="en-IN"/>
+        </w:rPr>
+      </w:pPr>
+    </w:p>
+    <w:p>
+      <w:pPr>
+        <w:numPr>
+          <w:numId w:val="0"/>
+        </w:numPr>
+        <w:jc w:val="both"/>
+        <w:rPr>
+          <w:rFonts w:hint="default"/>
+          <w:b/>
+          <w:bCs/>
+          <w:sz w:val="28"/>
+          <w:szCs w:val="28"/>
+          <w:lang w:val="en-IN"/>
+        </w:rPr>
+      </w:pPr>
+    </w:p>
+    <w:p>
+      <w:pPr>
+        <w:numPr>
+          <w:numId w:val="0"/>
+        </w:numPr>
+        <w:jc w:val="both"/>
+        <w:rPr>
+          <w:rFonts w:hint="default"/>
+          <w:b/>
+          <w:bCs/>
+          <w:sz w:val="28"/>
+          <w:szCs w:val="28"/>
+          <w:lang w:val="en-IN"/>
+        </w:rPr>
+      </w:pPr>
+    </w:p>
+    <w:p>
+      <w:pPr>
+        <w:numPr>
+          <w:numId w:val="0"/>
+        </w:numPr>
+        <w:jc w:val="both"/>
+        <w:rPr>
+          <w:rFonts w:hint="default"/>
+          <w:b/>
+          <w:bCs/>
+          <w:sz w:val="28"/>
+          <w:szCs w:val="28"/>
+          <w:lang w:val="en-IN"/>
+        </w:rPr>
+      </w:pPr>
+    </w:p>
+    <w:p>
+      <w:pPr>
+        <w:numPr>
+          <w:numId w:val="0"/>
+        </w:numPr>
+        <w:jc w:val="both"/>
+        <w:rPr>
+          <w:rFonts w:hint="default"/>
+          <w:b/>
+          <w:bCs/>
+          <w:sz w:val="28"/>
+          <w:szCs w:val="28"/>
+          <w:lang w:val="en-IN"/>
+        </w:rPr>
+      </w:pPr>
+    </w:p>
+    <w:p>
+      <w:pPr>
+        <w:numPr>
+          <w:numId w:val="0"/>
+        </w:numPr>
+        <w:jc w:val="both"/>
+        <w:rPr>
+          <w:rFonts w:hint="default"/>
+          <w:b/>
+          <w:bCs/>
+          <w:sz w:val="28"/>
+          <w:szCs w:val="28"/>
+          <w:lang w:val="en-IN"/>
+        </w:rPr>
+      </w:pPr>
+    </w:p>
+    <w:p>
+      <w:pPr>
+        <w:numPr>
+          <w:numId w:val="0"/>
+        </w:numPr>
+        <w:jc w:val="both"/>
+        <w:rPr>
+          <w:rFonts w:hint="default"/>
+          <w:b/>
+          <w:bCs/>
+          <w:sz w:val="28"/>
+          <w:szCs w:val="28"/>
+          <w:lang w:val="en-IN"/>
+        </w:rPr>
+      </w:pPr>
+    </w:p>
+    <w:p>
+      <w:pPr>
+        <w:numPr>
+          <w:numId w:val="0"/>
+        </w:numPr>
+        <w:jc w:val="both"/>
+        <w:rPr>
+          <w:rFonts w:hint="default"/>
+          <w:b/>
+          <w:bCs/>
+          <w:sz w:val="28"/>
+          <w:szCs w:val="28"/>
+          <w:lang w:val="en-IN"/>
+        </w:rPr>
+      </w:pPr>
+    </w:p>
+    <w:p>
+      <w:pPr>
+        <w:numPr>
+          <w:numId w:val="0"/>
+        </w:numPr>
+        <w:jc w:val="both"/>
+        <w:rPr>
+          <w:rFonts w:hint="default"/>
+          <w:b/>
+          <w:bCs/>
+          <w:sz w:val="28"/>
+          <w:szCs w:val="28"/>
+          <w:lang w:val="en-IN"/>
+        </w:rPr>
+      </w:pPr>
+    </w:p>
+    <w:p>
+      <w:pPr>
+        <w:numPr>
+          <w:numId w:val="0"/>
+        </w:numPr>
+        <w:jc w:val="both"/>
+        <w:rPr>
+          <w:rFonts w:hint="default"/>
+          <w:b/>
+          <w:bCs/>
+          <w:sz w:val="28"/>
+          <w:szCs w:val="28"/>
+          <w:lang w:val="en-IN"/>
+        </w:rPr>
+      </w:pPr>
+    </w:p>
+    <w:p>
+      <w:pPr>
+        <w:numPr>
+          <w:numId w:val="0"/>
+        </w:numPr>
+        <w:jc w:val="both"/>
+        <w:rPr>
+          <w:rFonts w:hint="default"/>
+          <w:b/>
+          <w:bCs/>
+          <w:sz w:val="28"/>
+          <w:szCs w:val="28"/>
+          <w:lang w:val="en-IN"/>
+        </w:rPr>
+      </w:pPr>
+    </w:p>
+    <w:p>
+      <w:pPr>
+        <w:numPr>
+          <w:numId w:val="0"/>
+        </w:numPr>
+        <w:jc w:val="both"/>
+        <w:rPr>
+          <w:rFonts w:hint="default"/>
+          <w:b/>
+          <w:bCs/>
+          <w:sz w:val="28"/>
+          <w:szCs w:val="28"/>
+          <w:lang w:val="en-IN"/>
+        </w:rPr>
+      </w:pPr>
+    </w:p>
+    <w:p>
+      <w:pPr>
+        <w:numPr>
+          <w:numId w:val="0"/>
+        </w:numPr>
+        <w:jc w:val="both"/>
+        <w:rPr>
+          <w:rFonts w:hint="default"/>
+          <w:b/>
+          <w:bCs/>
+          <w:sz w:val="28"/>
+          <w:szCs w:val="28"/>
+          <w:lang w:val="en-IN"/>
+        </w:rPr>
+      </w:pPr>
+    </w:p>
+    <w:p>
+      <w:pPr>
+        <w:numPr>
+          <w:numId w:val="0"/>
+        </w:numPr>
+        <w:jc w:val="both"/>
+        <w:rPr>
+          <w:rFonts w:hint="default"/>
+          <w:b/>
+          <w:bCs/>
+          <w:sz w:val="28"/>
+          <w:szCs w:val="28"/>
+          <w:lang w:val="en-IN"/>
+        </w:rPr>
+      </w:pPr>
+    </w:p>
+    <w:p>
+      <w:pPr>
+        <w:numPr>
+          <w:numId w:val="0"/>
+        </w:numPr>
+        <w:jc w:val="both"/>
+        <w:rPr>
+          <w:rFonts w:hint="default"/>
+          <w:b/>
+          <w:bCs/>
+          <w:sz w:val="28"/>
+          <w:szCs w:val="28"/>
+          <w:lang w:val="en-IN"/>
+        </w:rPr>
+      </w:pPr>
+    </w:p>
+    <w:p>
+      <w:pPr>
+        <w:numPr>
+          <w:ilvl w:val="0"/>
+          <w:numId w:val="7"/>
+        </w:numPr>
+        <w:ind w:left="0" w:leftChars="0" w:firstLine="0" w:firstLineChars="0"/>
+        <w:jc w:val="both"/>
+        <w:rPr>
+          <w:rFonts w:hint="default"/>
+          <w:b/>
+          <w:bCs/>
+          <w:sz w:val="28"/>
+          <w:szCs w:val="28"/>
+          <w:lang w:val="en-IN"/>
+        </w:rPr>
+      </w:pPr>
+      <w:r>
+        <w:rPr>
+          <w:rFonts w:hint="default"/>
+          <w:b/>
+          <w:bCs/>
+          <w:sz w:val="28"/>
+          <w:szCs w:val="28"/>
+          <w:lang w:val="en-IN"/>
+        </w:rPr>
+        <w:t>Facial Emotion Detection And Recognition - Amit Pandey, Aman Gupta, Radhey Shyam</w:t>
+      </w:r>
+    </w:p>
+    <w:p>
+      <w:pPr>
+        <w:numPr>
+          <w:numId w:val="0"/>
+        </w:numPr>
+        <w:jc w:val="both"/>
+        <w:rPr>
+          <w:rFonts w:hint="default"/>
+          <w:b/>
+          <w:bCs/>
+          <w:sz w:val="28"/>
+          <w:szCs w:val="28"/>
+          <w:lang w:val="en-IN"/>
+        </w:rPr>
+      </w:pPr>
+    </w:p>
+    <w:p>
+      <w:pPr>
+        <w:numPr>
+          <w:numId w:val="0"/>
+        </w:numPr>
+        <w:jc w:val="both"/>
+        <w:rPr>
+          <w:rFonts w:hint="default"/>
+          <w:b/>
+          <w:bCs/>
+          <w:sz w:val="28"/>
+          <w:szCs w:val="28"/>
+          <w:lang w:val="en-IN"/>
+        </w:rPr>
+      </w:pPr>
+    </w:p>
+    <w:p>
+      <w:pPr>
+        <w:numPr>
+          <w:numId w:val="0"/>
+        </w:numPr>
+        <w:jc w:val="both"/>
+        <w:rPr>
+          <w:rFonts w:hint="default"/>
+          <w:b/>
+          <w:bCs/>
+          <w:sz w:val="28"/>
+          <w:szCs w:val="28"/>
+          <w:lang w:val="en-IN"/>
+        </w:rPr>
+      </w:pPr>
+    </w:p>
+    <w:p>
+      <w:pPr>
+        <w:numPr>
+          <w:numId w:val="0"/>
+        </w:numPr>
+        <w:jc w:val="both"/>
+        <w:rPr>
+          <w:rFonts w:hint="default"/>
+          <w:b/>
+          <w:bCs/>
+          <w:sz w:val="28"/>
+          <w:szCs w:val="28"/>
+          <w:lang w:val="en-IN"/>
+        </w:rPr>
+      </w:pPr>
+    </w:p>
+    <w:p>
+      <w:pPr>
+        <w:numPr>
+          <w:numId w:val="0"/>
+        </w:numPr>
+        <w:jc w:val="both"/>
+        <w:rPr>
+          <w:rFonts w:hint="default"/>
+          <w:b/>
+          <w:bCs/>
+          <w:sz w:val="28"/>
+          <w:szCs w:val="28"/>
+          <w:lang w:val="en-IN"/>
+        </w:rPr>
+      </w:pPr>
+    </w:p>
+    <w:p>
+      <w:pPr>
+        <w:numPr>
+          <w:numId w:val="0"/>
+        </w:numPr>
+        <w:jc w:val="both"/>
+        <w:rPr>
+          <w:rFonts w:hint="default"/>
+          <w:b/>
+          <w:bCs/>
+          <w:sz w:val="28"/>
+          <w:szCs w:val="28"/>
+          <w:lang w:val="en-IN"/>
+        </w:rPr>
+      </w:pPr>
+    </w:p>
+    <w:p>
+      <w:pPr>
+        <w:numPr>
+          <w:numId w:val="0"/>
+        </w:numPr>
+        <w:jc w:val="both"/>
+        <w:rPr>
+          <w:rFonts w:hint="default"/>
+          <w:b/>
+          <w:bCs/>
+          <w:sz w:val="28"/>
+          <w:szCs w:val="28"/>
+          <w:lang w:val="en-IN"/>
+        </w:rPr>
+      </w:pPr>
+    </w:p>
+    <w:p>
+      <w:pPr>
+        <w:numPr>
+          <w:numId w:val="0"/>
+        </w:numPr>
+        <w:jc w:val="both"/>
+        <w:rPr>
+          <w:rFonts w:hint="default"/>
+          <w:b/>
+          <w:bCs/>
+          <w:sz w:val="28"/>
+          <w:szCs w:val="28"/>
+          <w:lang w:val="en-IN"/>
+        </w:rPr>
+      </w:pPr>
+    </w:p>
+    <w:p>
+      <w:pPr>
+        <w:numPr>
+          <w:numId w:val="0"/>
+        </w:numPr>
+        <w:jc w:val="both"/>
+        <w:rPr>
+          <w:rFonts w:hint="default"/>
+          <w:b/>
+          <w:bCs/>
+          <w:sz w:val="28"/>
+          <w:szCs w:val="28"/>
+          <w:lang w:val="en-IN"/>
+        </w:rPr>
+      </w:pPr>
+    </w:p>
+    <w:p>
+      <w:pPr>
+        <w:numPr>
+          <w:numId w:val="0"/>
+        </w:numPr>
+        <w:jc w:val="both"/>
+        <w:rPr>
+          <w:rFonts w:hint="default"/>
+          <w:b/>
+          <w:bCs/>
+          <w:sz w:val="28"/>
+          <w:szCs w:val="28"/>
+          <w:lang w:val="en-IN"/>
+        </w:rPr>
+      </w:pPr>
+    </w:p>
+    <w:p>
+      <w:pPr>
+        <w:numPr>
+          <w:numId w:val="0"/>
+        </w:numPr>
+        <w:jc w:val="both"/>
+        <w:rPr>
+          <w:rFonts w:hint="default"/>
+          <w:b/>
+          <w:bCs/>
+          <w:sz w:val="28"/>
+          <w:szCs w:val="28"/>
+          <w:lang w:val="en-IN"/>
+        </w:rPr>
+      </w:pPr>
+    </w:p>
+    <w:p>
+      <w:pPr>
+        <w:numPr>
+          <w:numId w:val="0"/>
+        </w:numPr>
+        <w:jc w:val="both"/>
+        <w:rPr>
+          <w:rFonts w:hint="default"/>
+          <w:b/>
+          <w:bCs/>
+          <w:sz w:val="28"/>
+          <w:szCs w:val="28"/>
+          <w:lang w:val="en-IN"/>
+        </w:rPr>
+      </w:pPr>
+    </w:p>
+    <w:p>
+      <w:pPr>
+        <w:numPr>
+          <w:numId w:val="0"/>
+        </w:numPr>
+        <w:jc w:val="both"/>
+        <w:rPr>
+          <w:rFonts w:hint="default"/>
+          <w:b/>
+          <w:bCs/>
+          <w:sz w:val="28"/>
+          <w:szCs w:val="28"/>
+          <w:lang w:val="en-IN"/>
+        </w:rPr>
+      </w:pPr>
+    </w:p>
+    <w:p>
+      <w:pPr>
+        <w:numPr>
+          <w:numId w:val="0"/>
+        </w:numPr>
+        <w:jc w:val="both"/>
+        <w:rPr>
+          <w:rFonts w:hint="default"/>
+          <w:b/>
+          <w:bCs/>
+          <w:sz w:val="32"/>
+          <w:szCs w:val="32"/>
+          <w:lang w:val="en-IN"/>
+        </w:rPr>
+      </w:pPr>
+      <w:r>
+        <w:rPr>
+          <w:rFonts w:hint="default"/>
+          <w:b/>
+          <w:bCs/>
+          <w:sz w:val="32"/>
+          <w:szCs w:val="32"/>
+          <w:lang w:val="en-IN"/>
+        </w:rPr>
+        <w:t xml:space="preserve">Reference:- </w:t>
+      </w:r>
+    </w:p>
+    <w:p>
+      <w:pPr>
+        <w:numPr>
+          <w:numId w:val="0"/>
+        </w:numPr>
+        <w:jc w:val="both"/>
+        <w:rPr>
+          <w:rFonts w:hint="default"/>
+          <w:b/>
+          <w:bCs/>
+          <w:sz w:val="28"/>
+          <w:szCs w:val="28"/>
+          <w:lang w:val="en-IN"/>
+        </w:rPr>
+      </w:pPr>
+    </w:p>
+    <w:p>
+      <w:pPr>
+        <w:numPr>
+          <w:ilvl w:val="0"/>
+          <w:numId w:val="8"/>
+        </w:numPr>
+        <w:jc w:val="both"/>
+        <w:rPr>
+          <w:rFonts w:hint="default"/>
+          <w:b w:val="0"/>
+          <w:bCs w:val="0"/>
+          <w:sz w:val="24"/>
+          <w:szCs w:val="24"/>
+          <w:lang w:val="en-IN"/>
+        </w:rPr>
+      </w:pPr>
+      <w:r>
+        <w:rPr>
+          <w:rFonts w:hint="default"/>
+          <w:b w:val="0"/>
+          <w:bCs w:val="0"/>
+          <w:sz w:val="24"/>
+          <w:szCs w:val="24"/>
+          <w:lang w:val="en-IN"/>
+        </w:rPr>
+        <w:t>Jonathan, Andreas Pangestu Lim, Gede Putra Kusuma and Amalia Zahra, “Facial Emotion Recognition Using Computer Vision. The 1</w:t>
+      </w:r>
+      <w:r>
+        <w:rPr>
+          <w:rFonts w:hint="default"/>
+          <w:b w:val="0"/>
+          <w:bCs w:val="0"/>
+          <w:sz w:val="24"/>
+          <w:szCs w:val="24"/>
+          <w:vertAlign w:val="superscript"/>
+          <w:lang w:val="en-IN"/>
+        </w:rPr>
+        <w:t>st</w:t>
+      </w:r>
+      <w:r>
+        <w:rPr>
+          <w:rFonts w:hint="default"/>
+          <w:b w:val="0"/>
+          <w:bCs w:val="0"/>
+          <w:sz w:val="24"/>
+          <w:szCs w:val="24"/>
+          <w:vertAlign w:val="baseline"/>
+          <w:lang w:val="en-IN"/>
+        </w:rPr>
+        <w:t xml:space="preserve"> 2018 INAPR International Conference, 7 Sep 2018, Jakarta, Indonesia.</w:t>
+      </w:r>
+    </w:p>
+    <w:p>
+      <w:pPr>
+        <w:numPr>
+          <w:ilvl w:val="0"/>
+          <w:numId w:val="8"/>
+        </w:numPr>
+        <w:jc w:val="both"/>
+        <w:rPr>
+          <w:rFonts w:hint="default"/>
+          <w:b w:val="0"/>
+          <w:bCs w:val="0"/>
+          <w:sz w:val="24"/>
+          <w:szCs w:val="24"/>
+          <w:lang w:val="en-IN"/>
+        </w:rPr>
+      </w:pPr>
+      <w:r>
+        <w:rPr>
+          <w:rFonts w:hint="default"/>
+          <w:b w:val="0"/>
+          <w:bCs w:val="0"/>
+          <w:sz w:val="24"/>
+          <w:szCs w:val="24"/>
+          <w:lang w:val="en-IN"/>
+        </w:rPr>
+        <w:t>Amit Pandey, Aman Gupta and Radhey Shyam, “FACIAL EMOTION DETECTION AND RECOGNITON”, International Journal of Engineering Applied Sciences and Technology, Vol2, Issue 1, ISSN No. 2455-2143, Pages 176-179, 2022.</w:t>
+      </w:r>
+    </w:p>
+    <w:p>
+      <w:pPr>
+        <w:numPr>
+          <w:ilvl w:val="0"/>
+          <w:numId w:val="8"/>
+        </w:numPr>
+        <w:jc w:val="both"/>
+        <w:rPr>
+          <w:rFonts w:hint="default"/>
+          <w:b w:val="0"/>
+          <w:bCs w:val="0"/>
+          <w:sz w:val="24"/>
+          <w:szCs w:val="24"/>
+          <w:lang w:val="en-IN"/>
+        </w:rPr>
+      </w:pPr>
       <w:bookmarkStart w:id="0" w:name="_GoBack"/>
       <w:bookmarkEnd w:id="0"/>
-    </w:p>
-    <w:p>
-      <w:pPr>
-        <w:numPr>
-          <w:ilvl w:val="0"/>
-          <w:numId w:val="0"/>
-        </w:numPr>
-        <w:jc w:val="both"/>
-        <w:rPr>
-          <w:rFonts w:hint="default"/>
-          <w:sz w:val="24"/>
-          <w:szCs w:val="24"/>
-          <w:lang w:val="en-IN"/>
-        </w:rPr>
-      </w:pPr>
     </w:p>
     <w:sectPr>
       <w:pgSz w:w="11906" w:h="16838"/>
       <w:pgMar w:top="1440" w:right="1080" w:bottom="1440" w:left="1080" w:header="720" w:footer="720" w:gutter="0"/>
+      <w:pgBorders w:offsetFrom="page">
+        <w:top w:val="double" w:color="auto" w:sz="4" w:space="24"/>
+        <w:left w:val="double" w:color="auto" w:sz="4" w:space="24"/>
+        <w:bottom w:val="double" w:color="auto" w:sz="4" w:space="24"/>
+        <w:right w:val="double" w:color="auto" w:sz="4" w:space="24"/>
+      </w:pgBorders>
       <w:cols w:space="720" w:num="1"/>
       <w:docGrid w:linePitch="360" w:charSpace="0"/>
     </w:sectPr>
@@ -959,6 +2957,38 @@
 <file path=word/numbering.xml><?xml version="1.0" encoding="utf-8"?>
 <w:numbering xmlns:wpc="http://schemas.microsoft.com/office/word/2010/wordprocessingCanvas" xmlns:mc="http://schemas.openxmlformats.org/markup-compatibility/2006" xmlns:o="urn:schemas-microsoft-com:office:office" xmlns:r="http://schemas.openxmlformats.org/officeDocument/2006/relationships" xmlns:m="http://schemas.openxmlformats.org/officeDocument/2006/math" xmlns:v="urn:schemas-microsoft-com:vml" xmlns:wp14="http://schemas.microsoft.com/office/word/2010/wordprocessingDrawing" xmlns:wp="http://schemas.openxmlformats.org/drawingml/2006/wordprocessingDrawing" xmlns:w10="urn:schemas-microsoft-com:office:word" xmlns:w="http://schemas.openxmlformats.org/wordprocessingml/2006/main" xmlns:w14="http://schemas.microsoft.com/office/word/2010/wordml" xmlns:wpg="http://schemas.microsoft.com/office/word/2010/wordprocessingGroup" xmlns:wpi="http://schemas.microsoft.com/office/word/2010/wordprocessingInk" xmlns:wne="http://schemas.microsoft.com/office/word/2006/wordml" xmlns:wps="http://schemas.microsoft.com/office/word/2010/wordprocessingShape" xmlns:wpsCustomData="http://www.wps.cn/officeDocument/2013/wpsCustomData" mc:Ignorable="w14 wp14">
   <w:abstractNum w:abstractNumId="0">
+    <w:nsid w:val="9674B3E7"/>
+    <w:multiLevelType w:val="singleLevel"/>
+    <w:tmpl w:val="9674B3E7"/>
+    <w:lvl w:ilvl="0" w:tentative="0">
+      <w:start w:val="1"/>
+      <w:numFmt w:val="decimal"/>
+      <w:suff w:val="space"/>
+      <w:lvlText w:val="%1."/>
+      <w:lvlJc w:val="left"/>
+    </w:lvl>
+  </w:abstractNum>
+  <w:abstractNum w:abstractNumId="1">
+    <w:nsid w:val="9E71F34A"/>
+    <w:multiLevelType w:val="singleLevel"/>
+    <w:tmpl w:val="9E71F34A"/>
+    <w:lvl w:ilvl="0" w:tentative="0">
+      <w:start w:val="1"/>
+      <w:numFmt w:val="bullet"/>
+      <w:lvlText w:val=""/>
+      <w:lvlJc w:val="left"/>
+      <w:pPr>
+        <w:tabs>
+          <w:tab w:val="left" w:pos="420"/>
+        </w:tabs>
+        <w:ind w:left="420" w:leftChars="0" w:hanging="420" w:firstLineChars="0"/>
+      </w:pPr>
+      <w:rPr>
+        <w:rFonts w:hint="default" w:ascii="Wingdings" w:hAnsi="Wingdings"/>
+      </w:rPr>
+    </w:lvl>
+  </w:abstractNum>
+  <w:abstractNum w:abstractNumId="2">
     <w:nsid w:val="DD2964BF"/>
     <w:multiLevelType w:val="singleLevel"/>
     <w:tmpl w:val="DD2964BF"/>
@@ -970,7 +3000,27 @@
       <w:lvlJc w:val="left"/>
     </w:lvl>
   </w:abstractNum>
-  <w:abstractNum w:abstractNumId="1">
+  <w:abstractNum w:abstractNumId="3">
+    <w:nsid w:val="057678ED"/>
+    <w:multiLevelType w:val="singleLevel"/>
+    <w:tmpl w:val="057678ED"/>
+    <w:lvl w:ilvl="0" w:tentative="0">
+      <w:start w:val="1"/>
+      <w:numFmt w:val="decimal"/>
+      <w:lvlText w:val="%1."/>
+      <w:lvlJc w:val="left"/>
+      <w:pPr>
+        <w:tabs>
+          <w:tab w:val="left" w:pos="425"/>
+        </w:tabs>
+        <w:ind w:left="425" w:leftChars="0" w:hanging="425" w:firstLineChars="0"/>
+      </w:pPr>
+      <w:rPr>
+        <w:rFonts w:hint="default"/>
+      </w:rPr>
+    </w:lvl>
+  </w:abstractNum>
+  <w:abstractNum w:abstractNumId="4">
     <w:nsid w:val="26A9F374"/>
     <w:multiLevelType w:val="singleLevel"/>
     <w:tmpl w:val="26A9F374"/>
@@ -982,10 +3032,42 @@
       <w:lvlJc w:val="left"/>
     </w:lvl>
   </w:abstractNum>
-  <w:abstractNum w:abstractNumId="2">
+  <w:abstractNum w:abstractNumId="5">
     <w:nsid w:val="4A3CC416"/>
     <w:multiLevelType w:val="singleLevel"/>
     <w:tmpl w:val="4A3CC416"/>
+    <w:lvl w:ilvl="0" w:tentative="0">
+      <w:start w:val="1"/>
+      <w:numFmt w:val="decimal"/>
+      <w:suff w:val="space"/>
+      <w:lvlText w:val="%1."/>
+      <w:lvlJc w:val="left"/>
+    </w:lvl>
+  </w:abstractNum>
+  <w:abstractNum w:abstractNumId="6">
+    <w:nsid w:val="60F720BA"/>
+    <w:multiLevelType w:val="singleLevel"/>
+    <w:tmpl w:val="60F720BA"/>
+    <w:lvl w:ilvl="0" w:tentative="0">
+      <w:start w:val="1"/>
+      <w:numFmt w:val="bullet"/>
+      <w:lvlText w:val=""/>
+      <w:lvlJc w:val="left"/>
+      <w:pPr>
+        <w:tabs>
+          <w:tab w:val="left" w:pos="420"/>
+        </w:tabs>
+        <w:ind w:left="420" w:leftChars="0" w:hanging="420" w:firstLineChars="0"/>
+      </w:pPr>
+      <w:rPr>
+        <w:rFonts w:hint="default" w:ascii="Wingdings" w:hAnsi="Wingdings"/>
+      </w:rPr>
+    </w:lvl>
+  </w:abstractNum>
+  <w:abstractNum w:abstractNumId="7">
+    <w:nsid w:val="70448E43"/>
+    <w:multiLevelType w:val="singleLevel"/>
+    <w:tmpl w:val="70448E43"/>
     <w:lvl w:ilvl="0" w:tentative="0">
       <w:start w:val="1"/>
       <w:numFmt w:val="decimal"/>
@@ -998,9 +3080,24 @@
     <w:abstractNumId w:val="1"/>
   </w:num>
   <w:num w:numId="2">
+    <w:abstractNumId w:val="4"/>
+  </w:num>
+  <w:num w:numId="3">
+    <w:abstractNumId w:val="5"/>
+  </w:num>
+  <w:num w:numId="4">
     <w:abstractNumId w:val="2"/>
   </w:num>
-  <w:num w:numId="3">
+  <w:num w:numId="5">
+    <w:abstractNumId w:val="6"/>
+  </w:num>
+  <w:num w:numId="6">
+    <w:abstractNumId w:val="3"/>
+  </w:num>
+  <w:num w:numId="7">
+    <w:abstractNumId w:val="7"/>
+  </w:num>
+  <w:num w:numId="8">
     <w:abstractNumId w:val="0"/>
   </w:num>
 </w:numbering>
@@ -1550,4 +3647,23 @@
   </a:themeElements>
   <a:objectDefaults/>
 </a:theme>
+</file>
+
+<file path=customXml/item1.xml><?xml version="1.0" encoding="utf-8"?>
+<s:customData xmlns="http://www.wps.cn/officeDocument/2013/wpsCustomData" xmlns:s="http://www.wps.cn/officeDocument/2013/wpsCustomData">
+  <customSectProps>
+    <customSectPr/>
+  </customSectProps>
+  <customShpExts>
+    <customShpInfo spid="_x0000_s1026" textRotate="1"/>
+  </customShpExts>
+</s:customData>
+</file>
+
+<file path=customXml/itemProps1.xml><?xml version="1.0" encoding="utf-8"?>
+<ds:datastoreItem xmlns:ds="http://schemas.openxmlformats.org/officeDocument/2006/customXml" ds:itemID="{B1977F7D-205B-4081-913C-38D41E755F92}">
+  <ds:schemaRefs>
+    <ds:schemaRef ds:uri="http://www.wps.cn/officeDocument/2013/wpsCustomData"/>
+  </ds:schemaRefs>
+</ds:datastoreItem>
 </file>
</xml_diff>